<commit_message>
change methods and results to reflect change in race/ethnicity groupings
</commit_message>
<xml_diff>
--- a/submission/manuscript.docx
+++ b/submission/manuscript.docx
@@ -672,7 +672,7 @@
           <wp:inline>
             <wp:extent cx="5334000" cy="5334000"/>
             <wp:effectExtent b="0" l="0" r="0" t="0"/>
-            <wp:docPr descr="Figure 1." title="" id="1" name="Picture"/>
+            <wp:docPr descr="Figure 1. The demographics of invited speakers, hosting faculty, and trainees. A) The proportion of women in each academic role. B) The proportion of each academic role represented by individuals that are Caucasian (left), Historically Underrepresented Minorities (HURM, center) or International (right). C-D)The percent of lectureships awarded to individuals that are C) Caucasian, HURM, International or D) Caucasian or Non-Caucasian by gender." title="" id="1" name="Picture"/>
             <a:graphic>
               <a:graphicData uri="http://schemas.openxmlformats.org/drawingml/2006/picture">
                 <pic:pic>
@@ -717,6 +717,21 @@
       <w:r>
         <w:t xml:space="preserve">Figure 1.</w:t>
       </w:r>
+      <w:r>
+        <w:t xml:space="preserve"> </w:t>
+      </w:r>
+      <w:r>
+        <w:rPr>
+          <w:b/>
+        </w:rPr>
+        <w:t xml:space="preserve">The demographics of invited speakers, hosting faculty, and trainees.</w:t>
+      </w:r>
+      <w:r>
+        <w:t xml:space="preserve"> </w:t>
+      </w:r>
+      <w:r>
+        <w:t xml:space="preserve">A) The proportion of women in each academic role. B) The proportion of each academic role represented by individuals that are Caucasian (left), Historically Underrepresented Minorities (HURM, center) or International (right). C-D)The percent of lectureships awarded to individuals that are C) Caucasian, HURM, International or D) Caucasian or Non-Caucasian by gender.</w:t>
+      </w:r>
     </w:p>
     <w:p>
       <w:pPr>
@@ -836,7 +851,7 @@
     </w:lvl>
   </w:abstractNum>
   <w:abstractNum w:abstractNumId="990">
-    <w:nsid w:val="d6145887"/>
+    <w:nsid w:val="2542931c"/>
     <w:multiLevelType w:val="multilevel"/>
     <w:lvl w:ilvl="0">
       <w:numFmt w:val="bullet"/>
@@ -917,7 +932,7 @@
     </w:lvl>
   </w:abstractNum>
   <w:abstractNum w:abstractNumId="991">
-    <w:nsid w:val="f260be4c"/>
+    <w:nsid w:val="4607dc2b"/>
     <w:multiLevelType w:val="multilevel"/>
     <w:lvl w:ilvl="0">
       <w:numFmt w:val="bullet"/>

</xml_diff>

<commit_message>
minor edits, prep for biorxiv submission
</commit_message>
<xml_diff>
--- a/submission/manuscript.docx
+++ b/submission/manuscript.docx
@@ -361,33 +361,67 @@
         <w:pStyle w:val="FirstParagraph"/>
       </w:pPr>
       <w:r>
-        <w:rPr>
-          <w:b/>
-        </w:rPr>
-        <w:t xml:space="preserve">waiting for updated version</w:t>
-      </w:r>
-    </w:p>
-    <w:p>
-      <w:pPr>
-        <w:pStyle w:val="BodyText"/>
-      </w:pPr>
-      <w:r>
-        <w:t xml:space="preserve">Long-standing systemic bias, sexism, and racism have contributed to the under-representation of many racial and ethnic groups, as well as women, in science, technology, engineering, and math (STEM) fields (NIH 2015 report, Measuring DEI 2016,</w:t>
-      </w:r>
-      <w:r>
-        <w:t xml:space="preserve"> </w:t>
-      </w:r>
-      <w:r>
-        <w:t xml:space="preserve">(1)</w:t>
-      </w:r>
-      <w:r>
-        <w:t xml:space="preserve">). Organization climate and culture that supports inclusion of all individuals is essential to support the retention of historically underrepresented minorities (HURM) in the U.S., as well as non-Caucasian individuals, and women in STEM fields (Schneider, 2013). Inclusive organization culture will not suffice in retaining HURM, non-Caucasian individuals, and women without organization policy changes that support their values and goals</w:t>
-      </w:r>
-      <w:r>
-        <w:t xml:space="preserve"> </w:t>
-      </w:r>
-      <w:r>
-        <w:t xml:space="preserve">(2)</w:t>
+        <w:t xml:space="preserve">Long-standing systemic bias, sexism, and racism have contributed to the under-representation of many racial and ethnic groups, as well as women, in science, technology, engineering, and math (STEM) fields</w:t>
+      </w:r>
+      <w:r>
+        <w:t xml:space="preserve"> </w:t>
+      </w:r>
+      <w:r>
+        <w:t xml:space="preserve">(1–4)</w:t>
+      </w:r>
+      <w:r>
+        <w:t xml:space="preserve">. Specifically, within the field of biomedical research in the United States, the proportion of underrepresented minorities at the full professor level has remained consistently low at 4% (survey data taken from the NIH from 2001 to 2013)</w:t>
+      </w:r>
+      <w:r>
+        <w:t xml:space="preserve"> </w:t>
+      </w:r>
+      <w:r>
+        <w:t xml:space="preserve">(5)</w:t>
+      </w:r>
+      <w:r>
+        <w:t xml:space="preserve">. This number is considerably lower compared to the current population, where minorities compose 38% of the population</w:t>
+      </w:r>
+      <w:r>
+        <w:t xml:space="preserve"> </w:t>
+      </w:r>
+      <w:r>
+        <w:t xml:space="preserve">(6)</w:t>
+      </w:r>
+      <w:r>
+        <w:t xml:space="preserve">. Indeed, it is an understatement to say that minorities remain underrepresented in the biomedical sciences as 96% of full professors are currently Caucasian</w:t>
+      </w:r>
+      <w:r>
+        <w:t xml:space="preserve"> </w:t>
+      </w:r>
+      <w:r>
+        <w:t xml:space="preserve">(5)</w:t>
+      </w:r>
+      <w:r>
+        <w:t xml:space="preserve">. Similar discrepancies exist for women in biomedical sciences as full professorships are currently held mostly by men</w:t>
+      </w:r>
+      <w:r>
+        <w:t xml:space="preserve"> </w:t>
+      </w:r>
+      <w:r>
+        <w:t xml:space="preserve">(7, 8)</w:t>
+      </w:r>
+      <w:r>
+        <w:t xml:space="preserve">. Organizational culture that supports inclusion of all individuals will not suffice in retaining historically underrepresented minorities (HURM) in the U.S., as well as non-Caucasian individuals, and women in STEM fields</w:t>
+      </w:r>
+      <w:r>
+        <w:t xml:space="preserve"> </w:t>
+      </w:r>
+      <w:r>
+        <w:t xml:space="preserve">(9)</w:t>
+      </w:r>
+      <w:r>
+        <w:t xml:space="preserve">. Policy changes are needed to support inclusion of all individuals, particularly in the biomedical sciences</w:t>
+      </w:r>
+      <w:r>
+        <w:t xml:space="preserve"> </w:t>
+      </w:r>
+      <w:r>
+        <w:t xml:space="preserve">(10)</w:t>
       </w:r>
       <w:r>
         <w:t xml:space="preserve">.</w:t>
@@ -398,13 +432,22 @@
         <w:pStyle w:val="BodyText"/>
       </w:pPr>
       <w:r>
-        <w:t xml:space="preserve">A long-standing issue within STEM fields, specifically within academia, has been a lack of diverse representation of scientists for trainees (graduate students and postdoctoral fellows). In order to maintain retention of HURM, non-Caucasian individuals, and women in STEM fields, it is important for trainees to have visual representations of themselves as scientists. The importance of representation in retaining a diverse group of individuals in STEM fields is supported by social role theory</w:t>
-      </w:r>
-      <w:r>
-        <w:t xml:space="preserve"> </w:t>
-      </w:r>
-      <w:r>
-        <w:t xml:space="preserve">(3)</w:t>
+        <w:t xml:space="preserve">As demographics of faculty within the biomedical sciences remains skewed towards Caucasian males, the demographics of trainees (graduate students and postdocs) is becoming more diverse</w:t>
+      </w:r>
+      <w:r>
+        <w:t xml:space="preserve"> </w:t>
+      </w:r>
+      <w:r>
+        <w:t xml:space="preserve">(5)</w:t>
+      </w:r>
+      <w:r>
+        <w:t xml:space="preserve">. This means that there is a lack of diverse representation of scientists for trainees. To increase retention of HURM, non-Caucasian individuals, and women in biomedical fields, it is important for trainees to have visual representations of themselves as scientists. The importance of representation in retaining a diverse group of individuals in STEM fields is supported by social role theory</w:t>
+      </w:r>
+      <w:r>
+        <w:t xml:space="preserve"> </w:t>
+      </w:r>
+      <w:r>
+        <w:t xml:space="preserve">(11)</w:t>
       </w:r>
       <w:r>
         <w:t xml:space="preserve">. Individuals tend to make inferences about characteristics that are needed to be successful in a given role by examining individuals that most occupy that role</w:t>
@@ -413,27 +456,36 @@
         <w:t xml:space="preserve"> </w:t>
       </w:r>
       <w:r>
-        <w:t xml:space="preserve">(3, 4)</w:t>
-      </w:r>
-      <w:r>
-        <w:t xml:space="preserve">. Therefore, trainees who do not see representation of themselves in senior scientific positions, or in this case as senior faculty members, may decide that they do not possess the characteristics that are required to succeed. In an attempt to make science a more inclusive environment, many individuals have attempted to address this issue by promoting the inclusion of more women speakers at conferences</w:t>
-      </w:r>
-      <w:r>
-        <w:t xml:space="preserve"> </w:t>
-      </w:r>
-      <w:r>
-        <w:t xml:space="preserve">(5–7)</w:t>
-      </w:r>
-      <w:r>
-        <w:t xml:space="preserve">. However, no study to date has addressed invited speaker seminar series diversity within their own institution.</w:t>
-      </w:r>
-    </w:p>
-    <w:p>
-      <w:pPr>
-        <w:pStyle w:val="BodyText"/>
-      </w:pPr>
-      <w:r>
-        <w:t xml:space="preserve">Within the Department of Microbiology and Immunology at the University of Michigan (Ann Arbor, MI, USA), each year from September to June, faculty members have the opportunity to invite scientists from other institutions to give a one-hour seminar in which all department members attend. The invited seminar speaker also has the opportunity to meet with current department faculty members and trainees. Scientists who are invited to give seminars are widely regarded as successful and the top in their field. Thus, if trainees are constantly being exposed to</w:t>
+        <w:t xml:space="preserve">(11, 12)</w:t>
+      </w:r>
+      <w:r>
+        <w:t xml:space="preserve">. Therefore, trainees who do not see representation of themselves in senior faculty positions, may decide that they do not possess the characteristics that are required to succeed. In an attempt to make science a more inclusive environment, many individuals have attempted to address this issue by promoting the inclusion of more women speakers at conferences</w:t>
+      </w:r>
+      <w:r>
+        <w:t xml:space="preserve"> </w:t>
+      </w:r>
+      <w:r>
+        <w:t xml:space="preserve">(13–15)</w:t>
+      </w:r>
+      <w:r>
+        <w:t xml:space="preserve">. However, if underrepresented minorities are not seeing visual representations of themselves at the faculty level, it is important to provide trainees with examples of themselves in other ways.</w:t>
+      </w:r>
+    </w:p>
+    <w:p>
+      <w:pPr>
+        <w:pStyle w:val="BodyText"/>
+      </w:pPr>
+      <w:r>
+        <w:t xml:space="preserve">Invited seminar series are common within biomedical departments across the United States</w:t>
+      </w:r>
+      <w:r>
+        <w:t xml:space="preserve"> </w:t>
+      </w:r>
+      <w:r>
+        <w:t xml:space="preserve">(16)</w:t>
+      </w:r>
+      <w:r>
+        <w:t xml:space="preserve">. Usually, seminar series consist of faculty members selecting a scientist from another institution to visit their university and present their research as well as meet with other faculty members and trainees. This provides an opportunity for trainees to get exposed to research outside of their department. Additionally, being an invited speaker provides one with an opportunity to make future collaborations and build their own C.V. Scientists who are invited to give seminars are widely regarded as successful and the top in their field. Thus, if trainees are constantly being exposed to</w:t>
       </w:r>
       <w:r>
         <w:t xml:space="preserve"> </w:t>
@@ -448,15 +500,15 @@
         <w:t xml:space="preserve">”</w:t>
       </w:r>
       <w:r>
-        <w:t xml:space="preserve">, according to social role theory, it is imperative that the selected seminar speakers represent a diverse group of individuals.</w:t>
-      </w:r>
-    </w:p>
-    <w:p>
-      <w:pPr>
-        <w:pStyle w:val="BodyText"/>
-      </w:pPr>
-      <w:r>
-        <w:t xml:space="preserve">In this study, we examine and compare the proportion of HURM, non-Caucasian/non-HURM, and women invited speakers to white males in the Department of Microbiology and Immunology. Additionally, we compare invited-speaker demographics to the current trainee demographics as a means to gauge if trainee demographics are being represented accordingly throughout the seminar series. Following our investigation, we proposed a policy change to the Department of Microbiology and Immunology in how invited speakers are selected as a means to promote inclusion in our department and reduce stereotype threat, microaggressions, and unconscious bias. In order to facilitate inviting a more diverse group of scientists, we developed a set of resources that allow scientists, within the field of microbiology, to self-identify as an HURM, non-Caucasian/non-HURM, or a woman. These resources will promote inclusion and diversity by providing greater representation of all scientists and will provide hosts an opportunity to invite a more diverse group of scientists.</w:t>
+        <w:t xml:space="preserve">, according to social role theory, it is imperative that the selected seminar speakers represent a diverse group of individuals. Given that the proportion of faculty is shewed, the seminar series could act a means to promote feelings of belonging within trainees by providing them with representation of themselves.</w:t>
+      </w:r>
+    </w:p>
+    <w:p>
+      <w:pPr>
+        <w:pStyle w:val="BodyText"/>
+      </w:pPr>
+      <w:r>
+        <w:t xml:space="preserve">In this study, we examine and compare the proportion of HURM, non-Caucasian/non-HURM, and women invited speakers to white males in the Department of Microbiology and Immunology. Additionally, we compare invited-speaker demographics to the current trainee demographics as a means to gauge if trainee demographics are being represented accordingly throughout the seminar series. Following our investigation, we proposed a policy change to the Department of Microbiology and Immunology in how invited speakers are selected as a means to promote inclusion in our department and reduce unconscious bias. In order to facilitate inviting a more diverse group of scientists, we developed a set of resources that allow scientists, within the field of microbiology, to self-identify as an HURM, non-Caucasian/non-HURM, or a woman. These resources will promote inclusion and diversity by providing greater representation of all scientists and will provide hosts an opportunity to invite a more diverse group of scientists.</w:t>
       </w:r>
     </w:p>
     <w:p>
@@ -535,7 +587,7 @@
         <w:t xml:space="preserve"> </w:t>
       </w:r>
       <w:r>
-        <w:t xml:space="preserve">(8–20)</w:t>
+        <w:t xml:space="preserve">(17–29)</w:t>
       </w:r>
       <w:r>
         <w:t xml:space="preserve">.</w:t>
@@ -570,7 +622,7 @@
         <w:t xml:space="preserve"> </w:t>
       </w:r>
       <w:r>
-        <w:t xml:space="preserve">(21)</w:t>
+        <w:t xml:space="preserve">(30)</w:t>
       </w:r>
       <w:r>
         <w:t xml:space="preserve">. However, only 8.5% of invited speakers, and none of the hosting faculty, were HURM scientists. NCNH trainees were 34% of department students and postdoc (22% of microbiology and immunology doctorates in 2017), but only 19% of hosting faculty and 10.5% of invited speakers</w:t>
@@ -579,7 +631,7 @@
         <w:t xml:space="preserve"> </w:t>
       </w:r>
       <w:r>
-        <w:t xml:space="preserve">(21)</w:t>
+        <w:t xml:space="preserve">(30)</w:t>
       </w:r>
       <w:r>
         <w:t xml:space="preserve">.</w:t>
@@ -614,7 +666,7 @@
         <w:t xml:space="preserve"> </w:t>
       </w:r>
       <w:r>
-        <w:t xml:space="preserve">(22)</w:t>
+        <w:t xml:space="preserve">(31)</w:t>
       </w:r>
       <w:r>
         <w:t xml:space="preserve">. In that regard, women are over-represented as graduate students and postdoctoral fellows in the department. Caucasian scientists are over-represented as host faculty and invited speakers, compared to their presence as trainees, particularly when lectureships were considered. Conversely, the proportion of HURM and NCNH invited speakers were under-representative of the trainee populations for each group. Thus, according to social role theory, this department is not adequately serving their non-Caucasian trainees.</w:t>
@@ -631,7 +683,7 @@
         <w:t xml:space="preserve"> </w:t>
       </w:r>
       <w:r>
-        <w:t xml:space="preserve">(23)</w:t>
+        <w:t xml:space="preserve">(16)</w:t>
       </w:r>
       <w:r>
         <w:t xml:space="preserve">. In their study, Nittrouer et al, examined 3,652 talks at 50 U.S. institutions in 2013 - 2014 and found that women faculty are less likely to be invited speakers, despite similar acceptance rates. These results suggest that women faculty are less often invited as speakers. We have not been able to identify any other publications examining scientific speaker diversity beyond gender. This seems to be the first, which is concerning since conclusions drawn from gender-based studies are often framed, and considered, to be applicable to other marginalized groups (e.g., HURM). This is a flawed assumption. While there is no doubt some overlap, each group remains marginalized due to a unique complex set of factors that cannot always be solved by gender-based solutions. US-serving institutions, such as the University of Michigan have a particular responsibility to the historically suppressed populations included in our definition of HURMs. We therefore implore US institutions to apply this framing to their discussions and research.</w:t>
@@ -666,7 +718,7 @@
         <w:t xml:space="preserve"> </w:t>
       </w:r>
       <w:r>
-        <w:t xml:space="preserve">(24)</w:t>
+        <w:t xml:space="preserve">(32)</w:t>
       </w:r>
       <w:r>
         <w:t xml:space="preserve">, and those that identify as HURM and Asian, who report having to work harder than white men to be perceived as legitimate scholars</w:t>
@@ -675,7 +727,7 @@
         <w:t xml:space="preserve"> </w:t>
       </w:r>
       <w:r>
-        <w:t xml:space="preserve">(25)</w:t>
+        <w:t xml:space="preserve">(33)</w:t>
       </w:r>
       <w:r>
         <w:t xml:space="preserve">. Some departments only invite tenured faculty, which severely limits the number of potential speakers who are white women or non-Caucasian. Yet, another scenario is that pre-tenure faculty members invite prestigious, tenured faculty in their field to network and secure letters for their own tenure package. The increased burden of white women and non-Caucasian scientists to prove competency decreases their likelihood to be considered for either tenure or as possible source of tenure letters.</w:t>
@@ -692,7 +744,7 @@
         <w:t xml:space="preserve"> </w:t>
       </w:r>
       <w:r>
-        <w:t xml:space="preserve">(26–28)</w:t>
+        <w:t xml:space="preserve">(34–36)</w:t>
       </w:r>
       <w:r>
         <w:t xml:space="preserve">. The perceived prioritization and commitments of women to family over work may cause faculty to doubt their acceptance of a speaking invitation, despite the prestigious nature of these invitations and evidence that men and women accept at similar rates</w:t>
@@ -701,16 +753,7 @@
         <w:t xml:space="preserve"> </w:t>
       </w:r>
       <w:r>
-        <w:t xml:space="preserve">(</w:t>
-      </w:r>
-      <w:r>
-        <w:rPr>
-          <w:b/>
-        </w:rPr>
-        <w:t xml:space="preserve">???</w:t>
-      </w:r>
-      <w:r>
-        <w:t xml:space="preserve">, 23)</w:t>
+        <w:t xml:space="preserve">(16, 37)</w:t>
       </w:r>
       <w:r>
         <w:t xml:space="preserve">. As a result, the faculty member invites a different colleague who they feel is more likely to agree (and is a man). Another large portion of our sample were the NCNH cohort, who are predominately Asian/Asian American individuals. Although Asian scientists are well-represented in the US scientific workforce, they face significant bias and barriers to inclusion in society and academia</w:t>
@@ -719,7 +762,7 @@
         <w:t xml:space="preserve"> </w:t>
       </w:r>
       <w:r>
-        <w:t xml:space="preserve">(29, 30)</w:t>
+        <w:t xml:space="preserve">(38, 39)</w:t>
       </w:r>
       <w:r>
         <w:t xml:space="preserve">. For instance, despite the higher employment rate of Asian scientists, they were not well-represented in the more prestigious lectureships.</w:t>
@@ -736,7 +779,7 @@
         <w:t xml:space="preserve"> </w:t>
       </w:r>
       <w:r>
-        <w:t xml:space="preserve">(31)</w:t>
+        <w:t xml:space="preserve">(3)</w:t>
       </w:r>
       <w:r>
         <w:t xml:space="preserve">. For instance, a major barrier to inclusion of HURM faculty at similar proportions to HURM trainees is the low transition rate of scientists from HURM backgrounds to faculty positions and the associated low proportion of HURM faculty</w:t>
@@ -745,7 +788,7 @@
         <w:t xml:space="preserve"> </w:t>
       </w:r>
       <w:r>
-        <w:t xml:space="preserve">(32)</w:t>
+        <w:t xml:space="preserve">(40)</w:t>
       </w:r>
       <w:r>
         <w:t xml:space="preserve">. The proportion of HURM faculty at the Assistant and Associate Professor level is currently higher than at Full Professor so it will be difficult to increase speaker diversity if early-career researchers are not being considered</w:t>
@@ -754,7 +797,7 @@
         <w:t xml:space="preserve"> </w:t>
       </w:r>
       <w:r>
-        <w:t xml:space="preserve">(33)</w:t>
+        <w:t xml:space="preserve">(41)</w:t>
       </w:r>
       <w:r>
         <w:t xml:space="preserve">. Increased performance expectations and patterns of exclusions are consistent themes in studies characterizing the HURM faculty experience</w:t>
@@ -763,7 +806,7 @@
         <w:t xml:space="preserve"> </w:t>
       </w:r>
       <w:r>
-        <w:t xml:space="preserve">(34, 35)</w:t>
+        <w:t xml:space="preserve">(42, 43)</w:t>
       </w:r>
       <w:r>
         <w:t xml:space="preserve">. Therefore, inclusion of HURM faculty in seminar series is likely essential to increasing the number of HURM Associate and Full Professors. Even when HURM speaker rates match the proportion of HURM faculty employment, HURM trainees will be represented at a significantly higher proportion. Inclusion of HURM faculty in these seminar series is just one aspect of larger institutional change that is needed</w:t>
@@ -772,7 +815,7 @@
         <w:t xml:space="preserve"> </w:t>
       </w:r>
       <w:r>
-        <w:t xml:space="preserve">(36)</w:t>
+        <w:t xml:space="preserve">(44)</w:t>
       </w:r>
       <w:r>
         <w:t xml:space="preserve">.</w:t>
@@ -1025,7 +1068,78 @@
         <w:pStyle w:val="FirstParagraph"/>
       </w:pPr>
       <w:r>
-        <w:t xml:space="preserve">1. 2012. Colloquy on minority males in science, technology, engineering, and mathematics. National Academies Press.</w:t>
+        <w:t xml:space="preserve">1.</w:t>
+      </w:r>
+      <w:r>
+        <w:t xml:space="preserve"> </w:t>
+      </w:r>
+      <w:r>
+        <w:rPr>
+          <w:b/>
+        </w:rPr>
+        <w:t xml:space="preserve">Martinez LR</w:t>
+      </w:r>
+      <w:r>
+        <w:t xml:space="preserve">,</w:t>
+      </w:r>
+      <w:r>
+        <w:t xml:space="preserve"> </w:t>
+      </w:r>
+      <w:r>
+        <w:rPr>
+          <w:b/>
+        </w:rPr>
+        <w:t xml:space="preserve">Boucaud DW</w:t>
+      </w:r>
+      <w:r>
+        <w:t xml:space="preserve">,</w:t>
+      </w:r>
+      <w:r>
+        <w:t xml:space="preserve"> </w:t>
+      </w:r>
+      <w:r>
+        <w:rPr>
+          <w:b/>
+        </w:rPr>
+        <w:t xml:space="preserve">Casadevall A</w:t>
+      </w:r>
+      <w:r>
+        <w:t xml:space="preserve">,</w:t>
+      </w:r>
+      <w:r>
+        <w:t xml:space="preserve"> </w:t>
+      </w:r>
+      <w:r>
+        <w:rPr>
+          <w:b/>
+        </w:rPr>
+        <w:t xml:space="preserve">August A</w:t>
+      </w:r>
+      <w:r>
+        <w:t xml:space="preserve">. 2018. Factors contributing to the success of NIH-designated underrepresented minorities in academic and nonacademic research positions. CBELife Sciences Education</w:t>
+      </w:r>
+      <w:r>
+        <w:t xml:space="preserve"> </w:t>
+      </w:r>
+      <w:r>
+        <w:rPr>
+          <w:b/>
+        </w:rPr>
+        <w:t xml:space="preserve">17</w:t>
+      </w:r>
+      <w:r>
+        <w:t xml:space="preserve">:ar32. doi:</w:t>
+      </w:r>
+      <w:hyperlink r:id="rId39">
+        <w:r>
+          <w:rPr>
+            <w:rStyle w:val="Hyperlink"/>
+          </w:rPr>
+          <w:t xml:space="preserve">10.1187/cbe.16-09-0287</w:t>
+        </w:r>
+      </w:hyperlink>
+      <w:r>
+        <w:t xml:space="preserve">.</w:t>
       </w:r>
     </w:p>
     <w:p>
@@ -1042,6 +1156,519 @@
         <w:rPr>
           <w:b/>
         </w:rPr>
+        <w:t xml:space="preserve">Allen-Ramdial S-AA</w:t>
+      </w:r>
+      <w:r>
+        <w:t xml:space="preserve">,</w:t>
+      </w:r>
+      <w:r>
+        <w:t xml:space="preserve"> </w:t>
+      </w:r>
+      <w:r>
+        <w:rPr>
+          <w:b/>
+        </w:rPr>
+        <w:t xml:space="preserve">Campbell AG</w:t>
+      </w:r>
+      <w:r>
+        <w:t xml:space="preserve">. 2014. Reimagining the pipeline: Advancing STEM diversity, persistence, and success. BioScience</w:t>
+      </w:r>
+      <w:r>
+        <w:t xml:space="preserve"> </w:t>
+      </w:r>
+      <w:r>
+        <w:rPr>
+          <w:b/>
+        </w:rPr>
+        <w:t xml:space="preserve">64</w:t>
+      </w:r>
+      <w:r>
+        <w:t xml:space="preserve">:612–618. doi:</w:t>
+      </w:r>
+      <w:hyperlink r:id="rId40">
+        <w:r>
+          <w:rPr>
+            <w:rStyle w:val="Hyperlink"/>
+          </w:rPr>
+          <w:t xml:space="preserve">10.1093/biosci/biu076</w:t>
+        </w:r>
+      </w:hyperlink>
+      <w:r>
+        <w:t xml:space="preserve">.</w:t>
+      </w:r>
+    </w:p>
+    <w:p>
+      <w:pPr>
+        <w:pStyle w:val="BodyText"/>
+      </w:pPr>
+      <w:r>
+        <w:t xml:space="preserve">3.</w:t>
+      </w:r>
+      <w:r>
+        <w:t xml:space="preserve"> </w:t>
+      </w:r>
+      <w:r>
+        <w:rPr>
+          <w:b/>
+        </w:rPr>
+        <w:t xml:space="preserve">Fang D</w:t>
+      </w:r>
+      <w:r>
+        <w:t xml:space="preserve">. 2000. Racial and ethnic disparities in faculty promotion in academic medicine. JAMA</w:t>
+      </w:r>
+      <w:r>
+        <w:t xml:space="preserve"> </w:t>
+      </w:r>
+      <w:r>
+        <w:rPr>
+          <w:b/>
+        </w:rPr>
+        <w:t xml:space="preserve">284</w:t>
+      </w:r>
+      <w:r>
+        <w:t xml:space="preserve">:1085. doi:</w:t>
+      </w:r>
+      <w:hyperlink r:id="rId41">
+        <w:r>
+          <w:rPr>
+            <w:rStyle w:val="Hyperlink"/>
+          </w:rPr>
+          <w:t xml:space="preserve">10.1001/jama.284.9.1085</w:t>
+        </w:r>
+      </w:hyperlink>
+      <w:r>
+        <w:t xml:space="preserve">.</w:t>
+      </w:r>
+    </w:p>
+    <w:p>
+      <w:pPr>
+        <w:pStyle w:val="BodyText"/>
+      </w:pPr>
+      <w:r>
+        <w:t xml:space="preserve">4.</w:t>
+      </w:r>
+      <w:r>
+        <w:t xml:space="preserve"> </w:t>
+      </w:r>
+      <w:r>
+        <w:rPr>
+          <w:b/>
+        </w:rPr>
+        <w:t xml:space="preserve">Gibbs KD</w:t>
+      </w:r>
+      <w:r>
+        <w:t xml:space="preserve">,</w:t>
+      </w:r>
+      <w:r>
+        <w:t xml:space="preserve"> </w:t>
+      </w:r>
+      <w:r>
+        <w:rPr>
+          <w:b/>
+        </w:rPr>
+        <w:t xml:space="preserve">McGready J</w:t>
+      </w:r>
+      <w:r>
+        <w:t xml:space="preserve">,</w:t>
+      </w:r>
+      <w:r>
+        <w:t xml:space="preserve"> </w:t>
+      </w:r>
+      <w:r>
+        <w:rPr>
+          <w:b/>
+        </w:rPr>
+        <w:t xml:space="preserve">Bennett JC</w:t>
+      </w:r>
+      <w:r>
+        <w:t xml:space="preserve">,</w:t>
+      </w:r>
+      <w:r>
+        <w:t xml:space="preserve"> </w:t>
+      </w:r>
+      <w:r>
+        <w:rPr>
+          <w:b/>
+        </w:rPr>
+        <w:t xml:space="preserve">Griffin K</w:t>
+      </w:r>
+      <w:r>
+        <w:t xml:space="preserve">. 2014. Biomedical science ph.D. career interest patterns by race/ethnicity and gender. PLoS ONE</w:t>
+      </w:r>
+      <w:r>
+        <w:t xml:space="preserve"> </w:t>
+      </w:r>
+      <w:r>
+        <w:rPr>
+          <w:b/>
+        </w:rPr>
+        <w:t xml:space="preserve">9</w:t>
+      </w:r>
+      <w:r>
+        <w:t xml:space="preserve">:e114736. doi:</w:t>
+      </w:r>
+      <w:hyperlink r:id="rId42">
+        <w:r>
+          <w:rPr>
+            <w:rStyle w:val="Hyperlink"/>
+          </w:rPr>
+          <w:t xml:space="preserve">10.1371/journal.pone.0114736</w:t>
+        </w:r>
+      </w:hyperlink>
+      <w:r>
+        <w:t xml:space="preserve">.</w:t>
+      </w:r>
+    </w:p>
+    <w:p>
+      <w:pPr>
+        <w:pStyle w:val="BodyText"/>
+      </w:pPr>
+      <w:r>
+        <w:t xml:space="preserve">5.</w:t>
+      </w:r>
+      <w:r>
+        <w:t xml:space="preserve"> </w:t>
+      </w:r>
+      <w:r>
+        <w:rPr>
+          <w:b/>
+        </w:rPr>
+        <w:t xml:space="preserve">Meyers LC</w:t>
+      </w:r>
+      <w:r>
+        <w:t xml:space="preserve">,</w:t>
+      </w:r>
+      <w:r>
+        <w:t xml:space="preserve"> </w:t>
+      </w:r>
+      <w:r>
+        <w:rPr>
+          <w:b/>
+        </w:rPr>
+        <w:t xml:space="preserve">Brown AM</w:t>
+      </w:r>
+      <w:r>
+        <w:t xml:space="preserve">,</w:t>
+      </w:r>
+      <w:r>
+        <w:t xml:space="preserve"> </w:t>
+      </w:r>
+      <w:r>
+        <w:rPr>
+          <w:b/>
+        </w:rPr>
+        <w:t xml:space="preserve">Moneta-Koehler L</w:t>
+      </w:r>
+      <w:r>
+        <w:t xml:space="preserve">,</w:t>
+      </w:r>
+      <w:r>
+        <w:t xml:space="preserve"> </w:t>
+      </w:r>
+      <w:r>
+        <w:rPr>
+          <w:b/>
+        </w:rPr>
+        <w:t xml:space="preserve">Chalkley R</w:t>
+      </w:r>
+      <w:r>
+        <w:t xml:space="preserve">. 2018. Survey of checkpoints along the pathway to diverse biomedical research faculty. PLOS ONE</w:t>
+      </w:r>
+      <w:r>
+        <w:t xml:space="preserve"> </w:t>
+      </w:r>
+      <w:r>
+        <w:rPr>
+          <w:b/>
+        </w:rPr>
+        <w:t xml:space="preserve">13</w:t>
+      </w:r>
+      <w:r>
+        <w:t xml:space="preserve">:e0190606. doi:</w:t>
+      </w:r>
+      <w:hyperlink r:id="rId43">
+        <w:r>
+          <w:rPr>
+            <w:rStyle w:val="Hyperlink"/>
+          </w:rPr>
+          <w:t xml:space="preserve">10.1371/journal.pone.0190606</w:t>
+        </w:r>
+      </w:hyperlink>
+      <w:r>
+        <w:t xml:space="preserve">.</w:t>
+      </w:r>
+    </w:p>
+    <w:p>
+      <w:pPr>
+        <w:pStyle w:val="BodyText"/>
+      </w:pPr>
+      <w:r>
+        <w:t xml:space="preserve">6.</w:t>
+      </w:r>
+      <w:r>
+        <w:t xml:space="preserve"> </w:t>
+      </w:r>
+      <w:r>
+        <w:rPr>
+          <w:b/>
+        </w:rPr>
+        <w:t xml:space="preserve">National Center for Science and Engineering Statistics</w:t>
+      </w:r>
+      <w:r>
+        <w:t xml:space="preserve">. 2014. Women, minorities, and persons with disabilities in science and engineering. National Science Foundation, Alexandria, VA.</w:t>
+      </w:r>
+    </w:p>
+    <w:p>
+      <w:pPr>
+        <w:pStyle w:val="BodyText"/>
+      </w:pPr>
+      <w:r>
+        <w:t xml:space="preserve">7.</w:t>
+      </w:r>
+      <w:r>
+        <w:t xml:space="preserve"> </w:t>
+      </w:r>
+      <w:r>
+        <w:rPr>
+          <w:b/>
+        </w:rPr>
+        <w:t xml:space="preserve">Jena AB</w:t>
+      </w:r>
+      <w:r>
+        <w:t xml:space="preserve">,</w:t>
+      </w:r>
+      <w:r>
+        <w:t xml:space="preserve"> </w:t>
+      </w:r>
+      <w:r>
+        <w:rPr>
+          <w:b/>
+        </w:rPr>
+        <w:t xml:space="preserve">Khullar D</w:t>
+      </w:r>
+      <w:r>
+        <w:t xml:space="preserve">,</w:t>
+      </w:r>
+      <w:r>
+        <w:t xml:space="preserve"> </w:t>
+      </w:r>
+      <w:r>
+        <w:rPr>
+          <w:b/>
+        </w:rPr>
+        <w:t xml:space="preserve">Ho O</w:t>
+      </w:r>
+      <w:r>
+        <w:t xml:space="preserve">,</w:t>
+      </w:r>
+      <w:r>
+        <w:t xml:space="preserve"> </w:t>
+      </w:r>
+      <w:r>
+        <w:rPr>
+          <w:b/>
+        </w:rPr>
+        <w:t xml:space="preserve">Olenski AR</w:t>
+      </w:r>
+      <w:r>
+        <w:t xml:space="preserve">,</w:t>
+      </w:r>
+      <w:r>
+        <w:t xml:space="preserve"> </w:t>
+      </w:r>
+      <w:r>
+        <w:rPr>
+          <w:b/>
+        </w:rPr>
+        <w:t xml:space="preserve">Blumenthal DM</w:t>
+      </w:r>
+      <w:r>
+        <w:t xml:space="preserve">. 2015. Sex differences in academic rank in US medical schools in 2014. JAMA</w:t>
+      </w:r>
+      <w:r>
+        <w:t xml:space="preserve"> </w:t>
+      </w:r>
+      <w:r>
+        <w:rPr>
+          <w:b/>
+        </w:rPr>
+        <w:t xml:space="preserve">314</w:t>
+      </w:r>
+      <w:r>
+        <w:t xml:space="preserve">:1149. doi:</w:t>
+      </w:r>
+      <w:hyperlink r:id="rId44">
+        <w:r>
+          <w:rPr>
+            <w:rStyle w:val="Hyperlink"/>
+          </w:rPr>
+          <w:t xml:space="preserve">10.1001/jama.2015.10680</w:t>
+        </w:r>
+      </w:hyperlink>
+      <w:r>
+        <w:t xml:space="preserve">.</w:t>
+      </w:r>
+    </w:p>
+    <w:p>
+      <w:pPr>
+        <w:pStyle w:val="BodyText"/>
+      </w:pPr>
+      <w:r>
+        <w:t xml:space="preserve">8.</w:t>
+      </w:r>
+      <w:r>
+        <w:t xml:space="preserve"> </w:t>
+      </w:r>
+      <w:r>
+        <w:rPr>
+          <w:b/>
+        </w:rPr>
+        <w:t xml:space="preserve">Rotbart HA</w:t>
+      </w:r>
+      <w:r>
+        <w:t xml:space="preserve">,</w:t>
+      </w:r>
+      <w:r>
+        <w:t xml:space="preserve"> </w:t>
+      </w:r>
+      <w:r>
+        <w:rPr>
+          <w:b/>
+        </w:rPr>
+        <w:t xml:space="preserve">McMillen D</w:t>
+      </w:r>
+      <w:r>
+        <w:t xml:space="preserve">,</w:t>
+      </w:r>
+      <w:r>
+        <w:t xml:space="preserve"> </w:t>
+      </w:r>
+      <w:r>
+        <w:rPr>
+          <w:b/>
+        </w:rPr>
+        <w:t xml:space="preserve">Taussig H</w:t>
+      </w:r>
+      <w:r>
+        <w:t xml:space="preserve">,</w:t>
+      </w:r>
+      <w:r>
+        <w:t xml:space="preserve"> </w:t>
+      </w:r>
+      <w:r>
+        <w:rPr>
+          <w:b/>
+        </w:rPr>
+        <w:t xml:space="preserve">Daniels SR</w:t>
+      </w:r>
+      <w:r>
+        <w:t xml:space="preserve">. 2012. Assessing gender equity in a large academic department of pediatrics. Academic Medicine</w:t>
+      </w:r>
+      <w:r>
+        <w:t xml:space="preserve"> </w:t>
+      </w:r>
+      <w:r>
+        <w:rPr>
+          <w:b/>
+        </w:rPr>
+        <w:t xml:space="preserve">87</w:t>
+      </w:r>
+      <w:r>
+        <w:t xml:space="preserve">:98–104. doi:</w:t>
+      </w:r>
+      <w:hyperlink r:id="rId45">
+        <w:r>
+          <w:rPr>
+            <w:rStyle w:val="Hyperlink"/>
+          </w:rPr>
+          <w:t xml:space="preserve">10.1097/acm.0b013e31823be028</w:t>
+        </w:r>
+      </w:hyperlink>
+      <w:r>
+        <w:t xml:space="preserve">.</w:t>
+      </w:r>
+    </w:p>
+    <w:p>
+      <w:pPr>
+        <w:pStyle w:val="BodyText"/>
+      </w:pPr>
+      <w:r>
+        <w:t xml:space="preserve">9.</w:t>
+      </w:r>
+      <w:r>
+        <w:t xml:space="preserve"> </w:t>
+      </w:r>
+      <w:r>
+        <w:rPr>
+          <w:b/>
+        </w:rPr>
+        <w:t xml:space="preserve">Schneider B</w:t>
+      </w:r>
+      <w:r>
+        <w:t xml:space="preserve">,</w:t>
+      </w:r>
+      <w:r>
+        <w:t xml:space="preserve"> </w:t>
+      </w:r>
+      <w:r>
+        <w:rPr>
+          <w:b/>
+        </w:rPr>
+        <w:t xml:space="preserve">Ehrhart MG</w:t>
+      </w:r>
+      <w:r>
+        <w:t xml:space="preserve">,</w:t>
+      </w:r>
+      <w:r>
+        <w:t xml:space="preserve"> </w:t>
+      </w:r>
+      <w:r>
+        <w:rPr>
+          <w:b/>
+        </w:rPr>
+        <w:t xml:space="preserve">Macey WH</w:t>
+      </w:r>
+      <w:r>
+        <w:t xml:space="preserve">. 2013. Organizational climate and culture. Annual Review of Psychology</w:t>
+      </w:r>
+      <w:r>
+        <w:t xml:space="preserve"> </w:t>
+      </w:r>
+      <w:r>
+        <w:rPr>
+          <w:b/>
+        </w:rPr>
+        <w:t xml:space="preserve">64</w:t>
+      </w:r>
+      <w:r>
+        <w:t xml:space="preserve">:361–388. doi:</w:t>
+      </w:r>
+      <w:hyperlink r:id="rId46">
+        <w:r>
+          <w:rPr>
+            <w:rStyle w:val="Hyperlink"/>
+          </w:rPr>
+          <w:t xml:space="preserve">10.1146/annurev-psych-113011-143809</w:t>
+        </w:r>
+      </w:hyperlink>
+      <w:r>
+        <w:t xml:space="preserve">.</w:t>
+      </w:r>
+    </w:p>
+    <w:p>
+      <w:pPr>
+        <w:pStyle w:val="BodyText"/>
+      </w:pPr>
+      <w:r>
+        <w:t xml:space="preserve">10.</w:t>
+      </w:r>
+      <w:r>
+        <w:t xml:space="preserve"> </w:t>
+      </w:r>
+      <w:r>
+        <w:rPr>
+          <w:b/>
+        </w:rPr>
         <w:t xml:space="preserve">Coe IR</w:t>
       </w:r>
       <w:r>
@@ -1083,7 +1710,7 @@
       <w:r>
         <w:t xml:space="preserve">:587–593. doi:</w:t>
       </w:r>
-      <w:hyperlink r:id="rId39">
+      <w:hyperlink r:id="rId47">
         <w:r>
           <w:rPr>
             <w:rStyle w:val="Hyperlink"/>
@@ -1100,7 +1727,7 @@
         <w:pStyle w:val="BodyText"/>
       </w:pPr>
       <w:r>
-        <w:t xml:space="preserve">3.</w:t>
+        <w:t xml:space="preserve">11.</w:t>
       </w:r>
       <w:r>
         <w:t xml:space="preserve"> </w:t>
@@ -1138,7 +1765,7 @@
       <w:r>
         <w:t xml:space="preserve">:735–754. doi:</w:t>
       </w:r>
-      <w:hyperlink r:id="rId40">
+      <w:hyperlink r:id="rId48">
         <w:r>
           <w:rPr>
             <w:rStyle w:val="Hyperlink"/>
@@ -1155,7 +1782,7 @@
         <w:pStyle w:val="BodyText"/>
       </w:pPr>
       <w:r>
-        <w:t xml:space="preserve">4.</w:t>
+        <w:t xml:space="preserve">12.</w:t>
       </w:r>
       <w:r>
         <w:t xml:space="preserve"> </w:t>
@@ -1217,7 +1844,7 @@
       <w:r>
         <w:t xml:space="preserve">:e0202743. doi:</w:t>
       </w:r>
-      <w:hyperlink r:id="rId41">
+      <w:hyperlink r:id="rId49">
         <w:r>
           <w:rPr>
             <w:rStyle w:val="Hyperlink"/>
@@ -1234,7 +1861,7 @@
         <w:pStyle w:val="BodyText"/>
       </w:pPr>
       <w:r>
-        <w:t xml:space="preserve">5.</w:t>
+        <w:t xml:space="preserve">13.</w:t>
       </w:r>
       <w:r>
         <w:t xml:space="preserve"> </w:t>
@@ -1272,7 +1899,7 @@
       <w:r>
         <w:t xml:space="preserve">. doi:</w:t>
       </w:r>
-      <w:hyperlink r:id="rId42">
+      <w:hyperlink r:id="rId50">
         <w:r>
           <w:rPr>
             <w:rStyle w:val="Hyperlink"/>
@@ -1289,7 +1916,7 @@
         <w:pStyle w:val="BodyText"/>
       </w:pPr>
       <w:r>
-        <w:t xml:space="preserve">6.</w:t>
+        <w:t xml:space="preserve">14.</w:t>
       </w:r>
       <w:r>
         <w:t xml:space="preserve"> </w:t>
@@ -1327,7 +1954,7 @@
       <w:r>
         <w:t xml:space="preserve">. doi:</w:t>
       </w:r>
-      <w:hyperlink r:id="rId43">
+      <w:hyperlink r:id="rId51">
         <w:r>
           <w:rPr>
             <w:rStyle w:val="Hyperlink"/>
@@ -1344,7 +1971,7 @@
         <w:pStyle w:val="BodyText"/>
       </w:pPr>
       <w:r>
-        <w:t xml:space="preserve">7.</w:t>
+        <w:t xml:space="preserve">15.</w:t>
       </w:r>
       <w:r>
         <w:t xml:space="preserve"> </w:t>
@@ -1562,7 +2189,7 @@
       <w:r>
         <w:t xml:space="preserve">:475–478. doi:</w:t>
       </w:r>
-      <w:hyperlink r:id="rId44">
+      <w:hyperlink r:id="rId52">
         <w:r>
           <w:rPr>
             <w:rStyle w:val="Hyperlink"/>
@@ -1579,361 +2206,6 @@
         <w:pStyle w:val="BodyText"/>
       </w:pPr>
       <w:r>
-        <w:t xml:space="preserve">8.</w:t>
-      </w:r>
-      <w:r>
-        <w:t xml:space="preserve"> </w:t>
-      </w:r>
-      <w:r>
-        <w:rPr>
-          <w:b/>
-        </w:rPr>
-        <w:t xml:space="preserve">R Core Team</w:t>
-      </w:r>
-      <w:r>
-        <w:t xml:space="preserve">. 2017. R: A language and environment for statistical computing. R Foundation for Statistical Computing, Vienna, Austria.</w:t>
-      </w:r>
-    </w:p>
-    <w:p>
-      <w:pPr>
-        <w:pStyle w:val="BodyText"/>
-      </w:pPr>
-      <w:r>
-        <w:t xml:space="preserve">9.</w:t>
-      </w:r>
-      <w:r>
-        <w:t xml:space="preserve"> </w:t>
-      </w:r>
-      <w:r>
-        <w:rPr>
-          <w:b/>
-        </w:rPr>
-        <w:t xml:space="preserve">Wickham H</w:t>
-      </w:r>
-      <w:r>
-        <w:t xml:space="preserve">. 2017. Tidyverse: Easily Install and Load the ’Tidyverse’.</w:t>
-      </w:r>
-    </w:p>
-    <w:p>
-      <w:pPr>
-        <w:pStyle w:val="BodyText"/>
-      </w:pPr>
-      <w:r>
-        <w:t xml:space="preserve">10.</w:t>
-      </w:r>
-      <w:r>
-        <w:t xml:space="preserve"> </w:t>
-      </w:r>
-      <w:r>
-        <w:rPr>
-          <w:b/>
-        </w:rPr>
-        <w:t xml:space="preserve">Wilke CO</w:t>
-      </w:r>
-      <w:r>
-        <w:t xml:space="preserve">. 2019. Cowplot: Streamlined plot theme and plot annotations for ’ggplot2’.</w:t>
-      </w:r>
-    </w:p>
-    <w:p>
-      <w:pPr>
-        <w:pStyle w:val="BodyText"/>
-      </w:pPr>
-      <w:r>
-        <w:t xml:space="preserve">11.</w:t>
-      </w:r>
-      <w:r>
-        <w:t xml:space="preserve"> </w:t>
-      </w:r>
-      <w:r>
-        <w:rPr>
-          <w:b/>
-        </w:rPr>
-        <w:t xml:space="preserve">Allaire J</w:t>
-      </w:r>
-      <w:r>
-        <w:t xml:space="preserve">,</w:t>
-      </w:r>
-      <w:r>
-        <w:t xml:space="preserve"> </w:t>
-      </w:r>
-      <w:r>
-        <w:rPr>
-          <w:b/>
-        </w:rPr>
-        <w:t xml:space="preserve">Horner J</w:t>
-      </w:r>
-      <w:r>
-        <w:t xml:space="preserve">,</w:t>
-      </w:r>
-      <w:r>
-        <w:t xml:space="preserve"> </w:t>
-      </w:r>
-      <w:r>
-        <w:rPr>
-          <w:b/>
-        </w:rPr>
-        <w:t xml:space="preserve">Xie Y</w:t>
-      </w:r>
-      <w:r>
-        <w:t xml:space="preserve">,</w:t>
-      </w:r>
-      <w:r>
-        <w:t xml:space="preserve"> </w:t>
-      </w:r>
-      <w:r>
-        <w:rPr>
-          <w:b/>
-        </w:rPr>
-        <w:t xml:space="preserve">Marti V</w:t>
-      </w:r>
-      <w:r>
-        <w:t xml:space="preserve">,</w:t>
-      </w:r>
-      <w:r>
-        <w:t xml:space="preserve"> </w:t>
-      </w:r>
-      <w:r>
-        <w:rPr>
-          <w:b/>
-        </w:rPr>
-        <w:t xml:space="preserve">Porte N</w:t>
-      </w:r>
-      <w:r>
-        <w:t xml:space="preserve">. 2018. Markdown: ’Markdown’ rendering for r.</w:t>
-      </w:r>
-    </w:p>
-    <w:p>
-      <w:pPr>
-        <w:pStyle w:val="BodyText"/>
-      </w:pPr>
-      <w:r>
-        <w:t xml:space="preserve">12.</w:t>
-      </w:r>
-      <w:r>
-        <w:t xml:space="preserve"> </w:t>
-      </w:r>
-      <w:r>
-        <w:rPr>
-          <w:b/>
-        </w:rPr>
-        <w:t xml:space="preserve">Xie Y</w:t>
-      </w:r>
-      <w:r>
-        <w:t xml:space="preserve">,</w:t>
-      </w:r>
-      <w:r>
-        <w:t xml:space="preserve"> </w:t>
-      </w:r>
-      <w:r>
-        <w:rPr>
-          <w:b/>
-        </w:rPr>
-        <w:t xml:space="preserve">Allaire J</w:t>
-      </w:r>
-      <w:r>
-        <w:t xml:space="preserve">,</w:t>
-      </w:r>
-      <w:r>
-        <w:t xml:space="preserve"> </w:t>
-      </w:r>
-      <w:r>
-        <w:rPr>
-          <w:b/>
-        </w:rPr>
-        <w:t xml:space="preserve">Grolemund G</w:t>
-      </w:r>
-      <w:r>
-        <w:t xml:space="preserve">. 2018. R markdown: The definitive guide. Chapman; Hall/CRC, Boca Raton, Florida.</w:t>
-      </w:r>
-    </w:p>
-    <w:p>
-      <w:pPr>
-        <w:pStyle w:val="BodyText"/>
-      </w:pPr>
-      <w:r>
-        <w:t xml:space="preserve">13.</w:t>
-      </w:r>
-      <w:r>
-        <w:t xml:space="preserve"> </w:t>
-      </w:r>
-      <w:r>
-        <w:rPr>
-          <w:b/>
-        </w:rPr>
-        <w:t xml:space="preserve">Allaire J</w:t>
-      </w:r>
-      <w:r>
-        <w:t xml:space="preserve">,</w:t>
-      </w:r>
-      <w:r>
-        <w:t xml:space="preserve"> </w:t>
-      </w:r>
-      <w:r>
-        <w:rPr>
-          <w:b/>
-        </w:rPr>
-        <w:t xml:space="preserve">Xie Y</w:t>
-      </w:r>
-      <w:r>
-        <w:t xml:space="preserve">,</w:t>
-      </w:r>
-      <w:r>
-        <w:t xml:space="preserve"> </w:t>
-      </w:r>
-      <w:r>
-        <w:rPr>
-          <w:b/>
-        </w:rPr>
-        <w:t xml:space="preserve">McPherson J</w:t>
-      </w:r>
-      <w:r>
-        <w:t xml:space="preserve">,</w:t>
-      </w:r>
-      <w:r>
-        <w:t xml:space="preserve"> </w:t>
-      </w:r>
-      <w:r>
-        <w:rPr>
-          <w:b/>
-        </w:rPr>
-        <w:t xml:space="preserve">Luraschi J</w:t>
-      </w:r>
-      <w:r>
-        <w:t xml:space="preserve">,</w:t>
-      </w:r>
-      <w:r>
-        <w:t xml:space="preserve"> </w:t>
-      </w:r>
-      <w:r>
-        <w:rPr>
-          <w:b/>
-        </w:rPr>
-        <w:t xml:space="preserve">Ushey K</w:t>
-      </w:r>
-      <w:r>
-        <w:t xml:space="preserve">,</w:t>
-      </w:r>
-      <w:r>
-        <w:t xml:space="preserve"> </w:t>
-      </w:r>
-      <w:r>
-        <w:rPr>
-          <w:b/>
-        </w:rPr>
-        <w:t xml:space="preserve">Atkins A</w:t>
-      </w:r>
-      <w:r>
-        <w:t xml:space="preserve">,</w:t>
-      </w:r>
-      <w:r>
-        <w:t xml:space="preserve"> </w:t>
-      </w:r>
-      <w:r>
-        <w:rPr>
-          <w:b/>
-        </w:rPr>
-        <w:t xml:space="preserve">Wickham H</w:t>
-      </w:r>
-      <w:r>
-        <w:t xml:space="preserve">,</w:t>
-      </w:r>
-      <w:r>
-        <w:t xml:space="preserve"> </w:t>
-      </w:r>
-      <w:r>
-        <w:rPr>
-          <w:b/>
-        </w:rPr>
-        <w:t xml:space="preserve">Cheng J</w:t>
-      </w:r>
-      <w:r>
-        <w:t xml:space="preserve">,</w:t>
-      </w:r>
-      <w:r>
-        <w:t xml:space="preserve"> </w:t>
-      </w:r>
-      <w:r>
-        <w:rPr>
-          <w:b/>
-        </w:rPr>
-        <w:t xml:space="preserve">Chang W</w:t>
-      </w:r>
-      <w:r>
-        <w:t xml:space="preserve">,</w:t>
-      </w:r>
-      <w:r>
-        <w:t xml:space="preserve"> </w:t>
-      </w:r>
-      <w:r>
-        <w:rPr>
-          <w:b/>
-        </w:rPr>
-        <w:t xml:space="preserve">Iannone R</w:t>
-      </w:r>
-      <w:r>
-        <w:t xml:space="preserve">. 2018. Rmarkdown: Dynamic documents for r.</w:t>
-      </w:r>
-    </w:p>
-    <w:p>
-      <w:pPr>
-        <w:pStyle w:val="BodyText"/>
-      </w:pPr>
-      <w:r>
-        <w:t xml:space="preserve">14.</w:t>
-      </w:r>
-      <w:r>
-        <w:t xml:space="preserve"> </w:t>
-      </w:r>
-      <w:r>
-        <w:rPr>
-          <w:b/>
-        </w:rPr>
-        <w:t xml:space="preserve">Xie Y</w:t>
-      </w:r>
-      <w:r>
-        <w:t xml:space="preserve">. 2014. Knitr: A comprehensive tool for reproducible research in R.</w:t>
-      </w:r>
-      <w:r>
-        <w:t xml:space="preserve"> </w:t>
-      </w:r>
-      <w:r>
-        <w:rPr>
-          <w:i/>
-        </w:rPr>
-        <w:t xml:space="preserve">In</w:t>
-      </w:r>
-      <w:r>
-        <w:t xml:space="preserve"> </w:t>
-      </w:r>
-      <w:r>
-        <w:t xml:space="preserve">Stodden, V, Leisch, F, Peng, RD (eds.), Implementing reproducible computational research. Chapman; Hall/CRC.</w:t>
-      </w:r>
-    </w:p>
-    <w:p>
-      <w:pPr>
-        <w:pStyle w:val="BodyText"/>
-      </w:pPr>
-      <w:r>
-        <w:t xml:space="preserve">15.</w:t>
-      </w:r>
-      <w:r>
-        <w:t xml:space="preserve"> </w:t>
-      </w:r>
-      <w:r>
-        <w:rPr>
-          <w:b/>
-        </w:rPr>
-        <w:t xml:space="preserve">Xie Y</w:t>
-      </w:r>
-      <w:r>
-        <w:t xml:space="preserve">. 2018. Knitr: A general-purpose package for dynamic report generation in r.</w:t>
-      </w:r>
-    </w:p>
-    <w:p>
-      <w:pPr>
-        <w:pStyle w:val="BodyText"/>
-      </w:pPr>
-      <w:r>
         <w:t xml:space="preserve">16.</w:t>
       </w:r>
       <w:r>
@@ -1943,254 +2215,6 @@
         <w:rPr>
           <w:b/>
         </w:rPr>
-        <w:t xml:space="preserve">Grolemund G</w:t>
-      </w:r>
-      <w:r>
-        <w:t xml:space="preserve">,</w:t>
-      </w:r>
-      <w:r>
-        <w:t xml:space="preserve"> </w:t>
-      </w:r>
-      <w:r>
-        <w:rPr>
-          <w:b/>
-        </w:rPr>
-        <w:t xml:space="preserve">Wickham H</w:t>
-      </w:r>
-      <w:r>
-        <w:t xml:space="preserve">. 2011. Dates and times made easy with lubridate. Journal of Statistical Software</w:t>
-      </w:r>
-      <w:r>
-        <w:t xml:space="preserve"> </w:t>
-      </w:r>
-      <w:r>
-        <w:rPr>
-          <w:b/>
-        </w:rPr>
-        <w:t xml:space="preserve">40</w:t>
-      </w:r>
-      <w:r>
-        <w:t xml:space="preserve">:1–25.</w:t>
-      </w:r>
-    </w:p>
-    <w:p>
-      <w:pPr>
-        <w:pStyle w:val="BodyText"/>
-      </w:pPr>
-      <w:r>
-        <w:t xml:space="preserve">17.</w:t>
-      </w:r>
-      <w:r>
-        <w:t xml:space="preserve"> </w:t>
-      </w:r>
-      <w:r>
-        <w:rPr>
-          <w:b/>
-        </w:rPr>
-        <w:t xml:space="preserve">Wickham H</w:t>
-      </w:r>
-      <w:r>
-        <w:t xml:space="preserve">,</w:t>
-      </w:r>
-      <w:r>
-        <w:t xml:space="preserve"> </w:t>
-      </w:r>
-      <w:r>
-        <w:rPr>
-          <w:b/>
-        </w:rPr>
-        <w:t xml:space="preserve">Bryan J</w:t>
-      </w:r>
-      <w:r>
-        <w:t xml:space="preserve">. 2018. Readxl: Read excel files.</w:t>
-      </w:r>
-    </w:p>
-    <w:p>
-      <w:pPr>
-        <w:pStyle w:val="BodyText"/>
-      </w:pPr>
-      <w:r>
-        <w:t xml:space="preserve">18.</w:t>
-      </w:r>
-      <w:r>
-        <w:t xml:space="preserve"> </w:t>
-      </w:r>
-      <w:r>
-        <w:rPr>
-          <w:b/>
-        </w:rPr>
-        <w:t xml:space="preserve">Ooms J</w:t>
-      </w:r>
-      <w:r>
-        <w:t xml:space="preserve">. 2019. Pdftools: Text extraction, rendering and converting of pdf documents.</w:t>
-      </w:r>
-    </w:p>
-    <w:p>
-      <w:pPr>
-        <w:pStyle w:val="BodyText"/>
-      </w:pPr>
-      <w:r>
-        <w:t xml:space="preserve">19.</w:t>
-      </w:r>
-      <w:r>
-        <w:t xml:space="preserve"> </w:t>
-      </w:r>
-      <w:r>
-        <w:rPr>
-          <w:b/>
-        </w:rPr>
-        <w:t xml:space="preserve">Wickham H</w:t>
-      </w:r>
-      <w:r>
-        <w:t xml:space="preserve">. 2018. Scales: Scale Functions for Visualization.</w:t>
-      </w:r>
-    </w:p>
-    <w:p>
-      <w:pPr>
-        <w:pStyle w:val="BodyText"/>
-      </w:pPr>
-      <w:r>
-        <w:t xml:space="preserve">20.</w:t>
-      </w:r>
-      <w:r>
-        <w:t xml:space="preserve"> </w:t>
-      </w:r>
-      <w:r>
-        <w:rPr>
-          <w:b/>
-        </w:rPr>
-        <w:t xml:space="preserve">Neuwirth E</w:t>
-      </w:r>
-      <w:r>
-        <w:t xml:space="preserve">. 2014. RColorBrewer: ColorBrewer Palettes.</w:t>
-      </w:r>
-    </w:p>
-    <w:p>
-      <w:pPr>
-        <w:pStyle w:val="BodyText"/>
-      </w:pPr>
-      <w:r>
-        <w:t xml:space="preserve">21.</w:t>
-      </w:r>
-      <w:r>
-        <w:t xml:space="preserve"> </w:t>
-      </w:r>
-      <w:r>
-        <w:rPr>
-          <w:b/>
-        </w:rPr>
-        <w:t xml:space="preserve">Science and Engineering Statistics NC for</w:t>
-      </w:r>
-      <w:r>
-        <w:t xml:space="preserve">. 2017. Survey of Doctorate Recipients, Survey Year 2017. National Science Foundation, Alexandria, VA.</w:t>
-      </w:r>
-    </w:p>
-    <w:p>
-      <w:pPr>
-        <w:pStyle w:val="BodyText"/>
-      </w:pPr>
-      <w:r>
-        <w:t xml:space="preserve">22.</w:t>
-      </w:r>
-      <w:r>
-        <w:t xml:space="preserve"> </w:t>
-      </w:r>
-      <w:r>
-        <w:rPr>
-          <w:b/>
-        </w:rPr>
-        <w:t xml:space="preserve">Allagnat L</w:t>
-      </w:r>
-      <w:r>
-        <w:t xml:space="preserve">,</w:t>
-      </w:r>
-      <w:r>
-        <w:t xml:space="preserve"> </w:t>
-      </w:r>
-      <w:r>
-        <w:rPr>
-          <w:b/>
-        </w:rPr>
-        <w:t xml:space="preserve">Berghmans S</w:t>
-      </w:r>
-      <w:r>
-        <w:t xml:space="preserve">,</w:t>
-      </w:r>
-      <w:r>
-        <w:t xml:space="preserve"> </w:t>
-      </w:r>
-      <w:r>
-        <w:rPr>
-          <w:b/>
-        </w:rPr>
-        <w:t xml:space="preserve">Falk-Krzesinski HJ</w:t>
-      </w:r>
-      <w:r>
-        <w:t xml:space="preserve">,</w:t>
-      </w:r>
-      <w:r>
-        <w:t xml:space="preserve"> </w:t>
-      </w:r>
-      <w:r>
-        <w:rPr>
-          <w:b/>
-        </w:rPr>
-        <w:t xml:space="preserve">Hanafi S</w:t>
-      </w:r>
-      <w:r>
-        <w:t xml:space="preserve">,</w:t>
-      </w:r>
-      <w:r>
-        <w:t xml:space="preserve"> </w:t>
-      </w:r>
-      <w:r>
-        <w:rPr>
-          <w:b/>
-        </w:rPr>
-        <w:t xml:space="preserve">Herbert R</w:t>
-      </w:r>
-      <w:r>
-        <w:t xml:space="preserve">,</w:t>
-      </w:r>
-      <w:r>
-        <w:t xml:space="preserve"> </w:t>
-      </w:r>
-      <w:r>
-        <w:rPr>
-          <w:b/>
-        </w:rPr>
-        <w:t xml:space="preserve">Huggett S</w:t>
-      </w:r>
-      <w:r>
-        <w:t xml:space="preserve">,</w:t>
-      </w:r>
-      <w:r>
-        <w:t xml:space="preserve"> </w:t>
-      </w:r>
-      <w:r>
-        <w:rPr>
-          <w:b/>
-        </w:rPr>
-        <w:t xml:space="preserve">Tobin S</w:t>
-      </w:r>
-      <w:r>
-        <w:t xml:space="preserve">. 2017. Gender in the global research landscape.</w:t>
-      </w:r>
-    </w:p>
-    <w:p>
-      <w:pPr>
-        <w:pStyle w:val="BodyText"/>
-      </w:pPr>
-      <w:r>
-        <w:t xml:space="preserve">23.</w:t>
-      </w:r>
-      <w:r>
-        <w:t xml:space="preserve"> </w:t>
-      </w:r>
-      <w:r>
-        <w:rPr>
-          <w:b/>
-        </w:rPr>
         <w:t xml:space="preserve">Nittrouer CL</w:t>
       </w:r>
       <w:r>
@@ -2268,7 +2292,7 @@
       <w:r>
         <w:t xml:space="preserve">:104–108. doi:</w:t>
       </w:r>
-      <w:hyperlink r:id="rId45">
+      <w:hyperlink r:id="rId53">
         <w:r>
           <w:rPr>
             <w:rStyle w:val="Hyperlink"/>
@@ -2285,6 +2309,341 @@
         <w:pStyle w:val="BodyText"/>
       </w:pPr>
       <w:r>
+        <w:t xml:space="preserve">17.</w:t>
+      </w:r>
+      <w:r>
+        <w:t xml:space="preserve"> </w:t>
+      </w:r>
+      <w:r>
+        <w:rPr>
+          <w:b/>
+        </w:rPr>
+        <w:t xml:space="preserve">R Core Team</w:t>
+      </w:r>
+      <w:r>
+        <w:t xml:space="preserve">. 2017. R: A language and environment for statistical computing. R Foundation for Statistical Computing, Vienna, Austria.</w:t>
+      </w:r>
+    </w:p>
+    <w:p>
+      <w:pPr>
+        <w:pStyle w:val="BodyText"/>
+      </w:pPr>
+      <w:r>
+        <w:t xml:space="preserve">18.</w:t>
+      </w:r>
+      <w:r>
+        <w:t xml:space="preserve"> </w:t>
+      </w:r>
+      <w:r>
+        <w:rPr>
+          <w:b/>
+        </w:rPr>
+        <w:t xml:space="preserve">Wickham H</w:t>
+      </w:r>
+      <w:r>
+        <w:t xml:space="preserve">. 2017. Tidyverse: Easily Install and Load the ’Tidyverse’.</w:t>
+      </w:r>
+    </w:p>
+    <w:p>
+      <w:pPr>
+        <w:pStyle w:val="BodyText"/>
+      </w:pPr>
+      <w:r>
+        <w:t xml:space="preserve">19.</w:t>
+      </w:r>
+      <w:r>
+        <w:t xml:space="preserve"> </w:t>
+      </w:r>
+      <w:r>
+        <w:rPr>
+          <w:b/>
+        </w:rPr>
+        <w:t xml:space="preserve">Wilke CO</w:t>
+      </w:r>
+      <w:r>
+        <w:t xml:space="preserve">. 2019. Cowplot: Streamlined plot theme and plot annotations for ’ggplot2’.</w:t>
+      </w:r>
+    </w:p>
+    <w:p>
+      <w:pPr>
+        <w:pStyle w:val="BodyText"/>
+      </w:pPr>
+      <w:r>
+        <w:t xml:space="preserve">20.</w:t>
+      </w:r>
+      <w:r>
+        <w:t xml:space="preserve"> </w:t>
+      </w:r>
+      <w:r>
+        <w:rPr>
+          <w:b/>
+        </w:rPr>
+        <w:t xml:space="preserve">Allaire J</w:t>
+      </w:r>
+      <w:r>
+        <w:t xml:space="preserve">,</w:t>
+      </w:r>
+      <w:r>
+        <w:t xml:space="preserve"> </w:t>
+      </w:r>
+      <w:r>
+        <w:rPr>
+          <w:b/>
+        </w:rPr>
+        <w:t xml:space="preserve">Horner J</w:t>
+      </w:r>
+      <w:r>
+        <w:t xml:space="preserve">,</w:t>
+      </w:r>
+      <w:r>
+        <w:t xml:space="preserve"> </w:t>
+      </w:r>
+      <w:r>
+        <w:rPr>
+          <w:b/>
+        </w:rPr>
+        <w:t xml:space="preserve">Xie Y</w:t>
+      </w:r>
+      <w:r>
+        <w:t xml:space="preserve">,</w:t>
+      </w:r>
+      <w:r>
+        <w:t xml:space="preserve"> </w:t>
+      </w:r>
+      <w:r>
+        <w:rPr>
+          <w:b/>
+        </w:rPr>
+        <w:t xml:space="preserve">Marti V</w:t>
+      </w:r>
+      <w:r>
+        <w:t xml:space="preserve">,</w:t>
+      </w:r>
+      <w:r>
+        <w:t xml:space="preserve"> </w:t>
+      </w:r>
+      <w:r>
+        <w:rPr>
+          <w:b/>
+        </w:rPr>
+        <w:t xml:space="preserve">Porte N</w:t>
+      </w:r>
+      <w:r>
+        <w:t xml:space="preserve">. 2018. Markdown: ’Markdown’ rendering for r.</w:t>
+      </w:r>
+    </w:p>
+    <w:p>
+      <w:pPr>
+        <w:pStyle w:val="BodyText"/>
+      </w:pPr>
+      <w:r>
+        <w:t xml:space="preserve">21.</w:t>
+      </w:r>
+      <w:r>
+        <w:t xml:space="preserve"> </w:t>
+      </w:r>
+      <w:r>
+        <w:rPr>
+          <w:b/>
+        </w:rPr>
+        <w:t xml:space="preserve">Xie Y</w:t>
+      </w:r>
+      <w:r>
+        <w:t xml:space="preserve">,</w:t>
+      </w:r>
+      <w:r>
+        <w:t xml:space="preserve"> </w:t>
+      </w:r>
+      <w:r>
+        <w:rPr>
+          <w:b/>
+        </w:rPr>
+        <w:t xml:space="preserve">Allaire J</w:t>
+      </w:r>
+      <w:r>
+        <w:t xml:space="preserve">,</w:t>
+      </w:r>
+      <w:r>
+        <w:t xml:space="preserve"> </w:t>
+      </w:r>
+      <w:r>
+        <w:rPr>
+          <w:b/>
+        </w:rPr>
+        <w:t xml:space="preserve">Grolemund G</w:t>
+      </w:r>
+      <w:r>
+        <w:t xml:space="preserve">. 2018. R markdown: The definitive guide. Chapman; Hall/CRC, Boca Raton, Florida.</w:t>
+      </w:r>
+    </w:p>
+    <w:p>
+      <w:pPr>
+        <w:pStyle w:val="BodyText"/>
+      </w:pPr>
+      <w:r>
+        <w:t xml:space="preserve">22.</w:t>
+      </w:r>
+      <w:r>
+        <w:t xml:space="preserve"> </w:t>
+      </w:r>
+      <w:r>
+        <w:rPr>
+          <w:b/>
+        </w:rPr>
+        <w:t xml:space="preserve">Allaire J</w:t>
+      </w:r>
+      <w:r>
+        <w:t xml:space="preserve">,</w:t>
+      </w:r>
+      <w:r>
+        <w:t xml:space="preserve"> </w:t>
+      </w:r>
+      <w:r>
+        <w:rPr>
+          <w:b/>
+        </w:rPr>
+        <w:t xml:space="preserve">Xie Y</w:t>
+      </w:r>
+      <w:r>
+        <w:t xml:space="preserve">,</w:t>
+      </w:r>
+      <w:r>
+        <w:t xml:space="preserve"> </w:t>
+      </w:r>
+      <w:r>
+        <w:rPr>
+          <w:b/>
+        </w:rPr>
+        <w:t xml:space="preserve">McPherson J</w:t>
+      </w:r>
+      <w:r>
+        <w:t xml:space="preserve">,</w:t>
+      </w:r>
+      <w:r>
+        <w:t xml:space="preserve"> </w:t>
+      </w:r>
+      <w:r>
+        <w:rPr>
+          <w:b/>
+        </w:rPr>
+        <w:t xml:space="preserve">Luraschi J</w:t>
+      </w:r>
+      <w:r>
+        <w:t xml:space="preserve">,</w:t>
+      </w:r>
+      <w:r>
+        <w:t xml:space="preserve"> </w:t>
+      </w:r>
+      <w:r>
+        <w:rPr>
+          <w:b/>
+        </w:rPr>
+        <w:t xml:space="preserve">Ushey K</w:t>
+      </w:r>
+      <w:r>
+        <w:t xml:space="preserve">,</w:t>
+      </w:r>
+      <w:r>
+        <w:t xml:space="preserve"> </w:t>
+      </w:r>
+      <w:r>
+        <w:rPr>
+          <w:b/>
+        </w:rPr>
+        <w:t xml:space="preserve">Atkins A</w:t>
+      </w:r>
+      <w:r>
+        <w:t xml:space="preserve">,</w:t>
+      </w:r>
+      <w:r>
+        <w:t xml:space="preserve"> </w:t>
+      </w:r>
+      <w:r>
+        <w:rPr>
+          <w:b/>
+        </w:rPr>
+        <w:t xml:space="preserve">Wickham H</w:t>
+      </w:r>
+      <w:r>
+        <w:t xml:space="preserve">,</w:t>
+      </w:r>
+      <w:r>
+        <w:t xml:space="preserve"> </w:t>
+      </w:r>
+      <w:r>
+        <w:rPr>
+          <w:b/>
+        </w:rPr>
+        <w:t xml:space="preserve">Cheng J</w:t>
+      </w:r>
+      <w:r>
+        <w:t xml:space="preserve">,</w:t>
+      </w:r>
+      <w:r>
+        <w:t xml:space="preserve"> </w:t>
+      </w:r>
+      <w:r>
+        <w:rPr>
+          <w:b/>
+        </w:rPr>
+        <w:t xml:space="preserve">Chang W</w:t>
+      </w:r>
+      <w:r>
+        <w:t xml:space="preserve">,</w:t>
+      </w:r>
+      <w:r>
+        <w:t xml:space="preserve"> </w:t>
+      </w:r>
+      <w:r>
+        <w:rPr>
+          <w:b/>
+        </w:rPr>
+        <w:t xml:space="preserve">Iannone R</w:t>
+      </w:r>
+      <w:r>
+        <w:t xml:space="preserve">. 2018. Rmarkdown: Dynamic documents for r.</w:t>
+      </w:r>
+    </w:p>
+    <w:p>
+      <w:pPr>
+        <w:pStyle w:val="BodyText"/>
+      </w:pPr>
+      <w:r>
+        <w:t xml:space="preserve">23.</w:t>
+      </w:r>
+      <w:r>
+        <w:t xml:space="preserve"> </w:t>
+      </w:r>
+      <w:r>
+        <w:rPr>
+          <w:b/>
+        </w:rPr>
+        <w:t xml:space="preserve">Xie Y</w:t>
+      </w:r>
+      <w:r>
+        <w:t xml:space="preserve">. 2014. Knitr: A comprehensive tool for reproducible research in R.</w:t>
+      </w:r>
+      <w:r>
+        <w:t xml:space="preserve"> </w:t>
+      </w:r>
+      <w:r>
+        <w:rPr>
+          <w:i/>
+        </w:rPr>
+        <w:t xml:space="preserve">In</w:t>
+      </w:r>
+      <w:r>
+        <w:t xml:space="preserve"> </w:t>
+      </w:r>
+      <w:r>
+        <w:t xml:space="preserve">Stodden, V, Leisch, F, Peng, RD (eds.), Implementing reproducible computational research. Chapman; Hall/CRC.</w:t>
+      </w:r>
+    </w:p>
+    <w:p>
+      <w:pPr>
+        <w:pStyle w:val="BodyText"/>
+      </w:pPr>
+      <w:r>
         <w:t xml:space="preserve">24.</w:t>
       </w:r>
       <w:r>
@@ -2294,6 +2653,274 @@
         <w:rPr>
           <w:b/>
         </w:rPr>
+        <w:t xml:space="preserve">Xie Y</w:t>
+      </w:r>
+      <w:r>
+        <w:t xml:space="preserve">. 2018. Knitr: A general-purpose package for dynamic report generation in r.</w:t>
+      </w:r>
+    </w:p>
+    <w:p>
+      <w:pPr>
+        <w:pStyle w:val="BodyText"/>
+      </w:pPr>
+      <w:r>
+        <w:t xml:space="preserve">25.</w:t>
+      </w:r>
+      <w:r>
+        <w:t xml:space="preserve"> </w:t>
+      </w:r>
+      <w:r>
+        <w:rPr>
+          <w:b/>
+        </w:rPr>
+        <w:t xml:space="preserve">Grolemund G</w:t>
+      </w:r>
+      <w:r>
+        <w:t xml:space="preserve">,</w:t>
+      </w:r>
+      <w:r>
+        <w:t xml:space="preserve"> </w:t>
+      </w:r>
+      <w:r>
+        <w:rPr>
+          <w:b/>
+        </w:rPr>
+        <w:t xml:space="preserve">Wickham H</w:t>
+      </w:r>
+      <w:r>
+        <w:t xml:space="preserve">. 2011. Dates and times made easy with lubridate. Journal of Statistical Software</w:t>
+      </w:r>
+      <w:r>
+        <w:t xml:space="preserve"> </w:t>
+      </w:r>
+      <w:r>
+        <w:rPr>
+          <w:b/>
+        </w:rPr>
+        <w:t xml:space="preserve">40</w:t>
+      </w:r>
+      <w:r>
+        <w:t xml:space="preserve">:1–25.</w:t>
+      </w:r>
+    </w:p>
+    <w:p>
+      <w:pPr>
+        <w:pStyle w:val="BodyText"/>
+      </w:pPr>
+      <w:r>
+        <w:t xml:space="preserve">26.</w:t>
+      </w:r>
+      <w:r>
+        <w:t xml:space="preserve"> </w:t>
+      </w:r>
+      <w:r>
+        <w:rPr>
+          <w:b/>
+        </w:rPr>
+        <w:t xml:space="preserve">Wickham H</w:t>
+      </w:r>
+      <w:r>
+        <w:t xml:space="preserve">,</w:t>
+      </w:r>
+      <w:r>
+        <w:t xml:space="preserve"> </w:t>
+      </w:r>
+      <w:r>
+        <w:rPr>
+          <w:b/>
+        </w:rPr>
+        <w:t xml:space="preserve">Bryan J</w:t>
+      </w:r>
+      <w:r>
+        <w:t xml:space="preserve">. 2018. Readxl: Read excel files.</w:t>
+      </w:r>
+    </w:p>
+    <w:p>
+      <w:pPr>
+        <w:pStyle w:val="BodyText"/>
+      </w:pPr>
+      <w:r>
+        <w:t xml:space="preserve">27.</w:t>
+      </w:r>
+      <w:r>
+        <w:t xml:space="preserve"> </w:t>
+      </w:r>
+      <w:r>
+        <w:rPr>
+          <w:b/>
+        </w:rPr>
+        <w:t xml:space="preserve">Ooms J</w:t>
+      </w:r>
+      <w:r>
+        <w:t xml:space="preserve">. 2019. Pdftools: Text extraction, rendering and converting of pdf documents.</w:t>
+      </w:r>
+    </w:p>
+    <w:p>
+      <w:pPr>
+        <w:pStyle w:val="BodyText"/>
+      </w:pPr>
+      <w:r>
+        <w:t xml:space="preserve">28.</w:t>
+      </w:r>
+      <w:r>
+        <w:t xml:space="preserve"> </w:t>
+      </w:r>
+      <w:r>
+        <w:rPr>
+          <w:b/>
+        </w:rPr>
+        <w:t xml:space="preserve">Wickham H</w:t>
+      </w:r>
+      <w:r>
+        <w:t xml:space="preserve">. 2018. Scales: Scale Functions for Visualization.</w:t>
+      </w:r>
+    </w:p>
+    <w:p>
+      <w:pPr>
+        <w:pStyle w:val="BodyText"/>
+      </w:pPr>
+      <w:r>
+        <w:t xml:space="preserve">29.</w:t>
+      </w:r>
+      <w:r>
+        <w:t xml:space="preserve"> </w:t>
+      </w:r>
+      <w:r>
+        <w:rPr>
+          <w:b/>
+        </w:rPr>
+        <w:t xml:space="preserve">Neuwirth E</w:t>
+      </w:r>
+      <w:r>
+        <w:t xml:space="preserve">. 2014. RColorBrewer: ColorBrewer Palettes.</w:t>
+      </w:r>
+    </w:p>
+    <w:p>
+      <w:pPr>
+        <w:pStyle w:val="BodyText"/>
+      </w:pPr>
+      <w:r>
+        <w:t xml:space="preserve">30.</w:t>
+      </w:r>
+      <w:r>
+        <w:t xml:space="preserve"> </w:t>
+      </w:r>
+      <w:r>
+        <w:rPr>
+          <w:b/>
+        </w:rPr>
+        <w:t xml:space="preserve">National Center for Science and Engineering Statistics</w:t>
+      </w:r>
+      <w:r>
+        <w:t xml:space="preserve">. 2017. Survey of Doctorate Recipients, Survey Year 2017. National Science Foundation, Alexandria, VA.</w:t>
+      </w:r>
+    </w:p>
+    <w:p>
+      <w:pPr>
+        <w:pStyle w:val="BodyText"/>
+      </w:pPr>
+      <w:r>
+        <w:t xml:space="preserve">31.</w:t>
+      </w:r>
+      <w:r>
+        <w:t xml:space="preserve"> </w:t>
+      </w:r>
+      <w:r>
+        <w:rPr>
+          <w:b/>
+        </w:rPr>
+        <w:t xml:space="preserve">Allagnat L</w:t>
+      </w:r>
+      <w:r>
+        <w:t xml:space="preserve">,</w:t>
+      </w:r>
+      <w:r>
+        <w:t xml:space="preserve"> </w:t>
+      </w:r>
+      <w:r>
+        <w:rPr>
+          <w:b/>
+        </w:rPr>
+        <w:t xml:space="preserve">Berghmans S</w:t>
+      </w:r>
+      <w:r>
+        <w:t xml:space="preserve">,</w:t>
+      </w:r>
+      <w:r>
+        <w:t xml:space="preserve"> </w:t>
+      </w:r>
+      <w:r>
+        <w:rPr>
+          <w:b/>
+        </w:rPr>
+        <w:t xml:space="preserve">Falk-Krzesinski HJ</w:t>
+      </w:r>
+      <w:r>
+        <w:t xml:space="preserve">,</w:t>
+      </w:r>
+      <w:r>
+        <w:t xml:space="preserve"> </w:t>
+      </w:r>
+      <w:r>
+        <w:rPr>
+          <w:b/>
+        </w:rPr>
+        <w:t xml:space="preserve">Hanafi S</w:t>
+      </w:r>
+      <w:r>
+        <w:t xml:space="preserve">,</w:t>
+      </w:r>
+      <w:r>
+        <w:t xml:space="preserve"> </w:t>
+      </w:r>
+      <w:r>
+        <w:rPr>
+          <w:b/>
+        </w:rPr>
+        <w:t xml:space="preserve">Herbert R</w:t>
+      </w:r>
+      <w:r>
+        <w:t xml:space="preserve">,</w:t>
+      </w:r>
+      <w:r>
+        <w:t xml:space="preserve"> </w:t>
+      </w:r>
+      <w:r>
+        <w:rPr>
+          <w:b/>
+        </w:rPr>
+        <w:t xml:space="preserve">Huggett S</w:t>
+      </w:r>
+      <w:r>
+        <w:t xml:space="preserve">,</w:t>
+      </w:r>
+      <w:r>
+        <w:t xml:space="preserve"> </w:t>
+      </w:r>
+      <w:r>
+        <w:rPr>
+          <w:b/>
+        </w:rPr>
+        <w:t xml:space="preserve">Tobin S</w:t>
+      </w:r>
+      <w:r>
+        <w:t xml:space="preserve">. 2017. Gender in the global research landscape.</w:t>
+      </w:r>
+    </w:p>
+    <w:p>
+      <w:pPr>
+        <w:pStyle w:val="BodyText"/>
+      </w:pPr>
+      <w:r>
+        <w:t xml:space="preserve">32.</w:t>
+      </w:r>
+      <w:r>
+        <w:t xml:space="preserve"> </w:t>
+      </w:r>
+      <w:r>
+        <w:rPr>
+          <w:b/>
+        </w:rPr>
         <w:t xml:space="preserve">Blair-Loy M</w:t>
       </w:r>
       <w:r>
@@ -2371,7 +2998,7 @@
       <w:r>
         <w:t xml:space="preserve">:29. doi:</w:t>
       </w:r>
-      <w:hyperlink r:id="rId46">
+      <w:hyperlink r:id="rId54">
         <w:r>
           <w:rPr>
             <w:rStyle w:val="Hyperlink"/>
@@ -2388,15 +3015,76 @@
         <w:pStyle w:val="BodyText"/>
       </w:pPr>
       <w:r>
-        <w:t xml:space="preserve">25. 2013. Seeking Solutions: Maximizing American Talent by Advancing Women of Color in Academia: Summary of a Conference. National Academies Press, Washington, D.C.</w:t>
-      </w:r>
-    </w:p>
-    <w:p>
-      <w:pPr>
-        <w:pStyle w:val="BodyText"/>
-      </w:pPr>
-      <w:r>
-        <w:t xml:space="preserve">26.</w:t>
+        <w:t xml:space="preserve">33.</w:t>
+      </w:r>
+      <w:r>
+        <w:t xml:space="preserve"> </w:t>
+      </w:r>
+      <w:r>
+        <w:rPr>
+          <w:b/>
+        </w:rPr>
+        <w:t xml:space="preserve">National Research Council</w:t>
+      </w:r>
+      <w:r>
+        <w:rPr>
+          <w:b/>
+        </w:rPr>
+        <w:t xml:space="preserve"> </w:t>
+      </w:r>
+      <w:r>
+        <w:rPr>
+          <w:b w:val="0"/>
+          <w:b/>
+        </w:rPr>
+        <w:t xml:space="preserve">Policy and Global Affairs</w:t>
+      </w:r>
+      <w:r>
+        <w:t xml:space="preserve">,</w:t>
+      </w:r>
+      <w:r>
+        <w:t xml:space="preserve"> </w:t>
+      </w:r>
+      <w:r>
+        <w:rPr>
+          <w:b/>
+        </w:rPr>
+        <w:t xml:space="preserve">Committee on Women in Science, Engineering, and Medicine</w:t>
+      </w:r>
+      <w:r>
+        <w:t xml:space="preserve">,</w:t>
+      </w:r>
+      <w:r>
+        <w:t xml:space="preserve"> </w:t>
+      </w:r>
+      <w:r>
+        <w:rPr>
+          <w:b/>
+        </w:rPr>
+        <w:t xml:space="preserve">Committee on Advancing Institutional Transformation for Minority Women in Academia</w:t>
+      </w:r>
+      <w:r>
+        <w:t xml:space="preserve">,</w:t>
+      </w:r>
+      <w:r>
+        <w:t xml:space="preserve"> </w:t>
+      </w:r>
+      <w:r>
+        <w:rPr>
+          <w:b/>
+        </w:rPr>
+        <w:t xml:space="preserve">Rapporteur KM</w:t>
+      </w:r>
+      <w:r>
+        <w:t xml:space="preserve">. 2013. Seeking Solutions: Maximizing American Talent by Advancing Women of Color in Academia: Summary of a Conference. National Academies Press, Washington, D.C.</w:t>
+      </w:r>
+    </w:p>
+    <w:p>
+      <w:pPr>
+        <w:pStyle w:val="BodyText"/>
+      </w:pPr>
+      <w:r>
+        <w:t xml:space="preserve">34.</w:t>
       </w:r>
       <w:r>
         <w:t xml:space="preserve"> </w:t>
@@ -2422,7 +3110,7 @@
       <w:r>
         <w:t xml:space="preserve">:891–901. doi:</w:t>
       </w:r>
-      <w:hyperlink r:id="rId47">
+      <w:hyperlink r:id="rId55">
         <w:r>
           <w:rPr>
             <w:rStyle w:val="Hyperlink"/>
@@ -2439,7 +3127,7 @@
         <w:pStyle w:val="BodyText"/>
       </w:pPr>
       <w:r>
-        <w:t xml:space="preserve">27.</w:t>
+        <w:t xml:space="preserve">35.</w:t>
       </w:r>
       <w:r>
         <w:t xml:space="preserve"> </w:t>
@@ -2489,7 +3177,7 @@
       <w:r>
         <w:t xml:space="preserve">:1297–1339. doi:</w:t>
       </w:r>
-      <w:hyperlink r:id="rId48">
+      <w:hyperlink r:id="rId56">
         <w:r>
           <w:rPr>
             <w:rStyle w:val="Hyperlink"/>
@@ -2506,7 +3194,7 @@
         <w:pStyle w:val="BodyText"/>
       </w:pPr>
       <w:r>
-        <w:t xml:space="preserve">28.</w:t>
+        <w:t xml:space="preserve">36.</w:t>
       </w:r>
       <w:r>
         <w:t xml:space="preserve"> </w:t>
@@ -2568,7 +3256,7 @@
       <w:r>
         <w:t xml:space="preserve">:737–754. doi:</w:t>
       </w:r>
-      <w:hyperlink r:id="rId49">
+      <w:hyperlink r:id="rId57">
         <w:r>
           <w:rPr>
             <w:rStyle w:val="Hyperlink"/>
@@ -2585,7 +3273,50 @@
         <w:pStyle w:val="BodyText"/>
       </w:pPr>
       <w:r>
-        <w:t xml:space="preserve">29.</w:t>
+        <w:t xml:space="preserve">37.</w:t>
+      </w:r>
+      <w:r>
+        <w:t xml:space="preserve"> </w:t>
+      </w:r>
+      <w:r>
+        <w:rPr>
+          <w:b/>
+        </w:rPr>
+        <w:t xml:space="preserve">Xu YJ</w:t>
+      </w:r>
+      <w:r>
+        <w:t xml:space="preserve">. 2008. Gender Disparity in STEM Disciplines: A Study of Faculty Attrition and Turnover Intentions. Research in Higher Education</w:t>
+      </w:r>
+      <w:r>
+        <w:t xml:space="preserve"> </w:t>
+      </w:r>
+      <w:r>
+        <w:rPr>
+          <w:b/>
+        </w:rPr>
+        <w:t xml:space="preserve">49</w:t>
+      </w:r>
+      <w:r>
+        <w:t xml:space="preserve">:607–624. doi:</w:t>
+      </w:r>
+      <w:hyperlink r:id="rId58">
+        <w:r>
+          <w:rPr>
+            <w:rStyle w:val="Hyperlink"/>
+          </w:rPr>
+          <w:t xml:space="preserve">10.1007/s11162-008-9097-4</w:t>
+        </w:r>
+      </w:hyperlink>
+      <w:r>
+        <w:t xml:space="preserve">.</w:t>
+      </w:r>
+    </w:p>
+    <w:p>
+      <w:pPr>
+        <w:pStyle w:val="BodyText"/>
+      </w:pPr>
+      <w:r>
+        <w:t xml:space="preserve">38.</w:t>
       </w:r>
       <w:r>
         <w:t xml:space="preserve"> </w:t>
@@ -2623,7 +3354,7 @@
       <w:r>
         <w:t xml:space="preserve">:326–335. doi:</w:t>
       </w:r>
-      <w:hyperlink r:id="rId50">
+      <w:hyperlink r:id="rId59">
         <w:r>
           <w:rPr>
             <w:rStyle w:val="Hyperlink"/>
@@ -2640,7 +3371,7 @@
         <w:pStyle w:val="BodyText"/>
       </w:pPr>
       <w:r>
-        <w:t xml:space="preserve">30.</w:t>
+        <w:t xml:space="preserve">39.</w:t>
       </w:r>
       <w:r>
         <w:t xml:space="preserve"> </w:t>
@@ -2690,7 +3421,7 @@
       <w:r>
         <w:t xml:space="preserve">:2248–2269. doi:</w:t>
       </w:r>
-      <w:hyperlink r:id="rId51">
+      <w:hyperlink r:id="rId60">
         <w:r>
           <w:rPr>
             <w:rStyle w:val="Hyperlink"/>
@@ -2707,50 +3438,7 @@
         <w:pStyle w:val="BodyText"/>
       </w:pPr>
       <w:r>
-        <w:t xml:space="preserve">31.</w:t>
-      </w:r>
-      <w:r>
-        <w:t xml:space="preserve"> </w:t>
-      </w:r>
-      <w:r>
-        <w:rPr>
-          <w:b/>
-        </w:rPr>
-        <w:t xml:space="preserve">Fang D</w:t>
-      </w:r>
-      <w:r>
-        <w:t xml:space="preserve">. 2000. Racial and ethnic disparities in faculty promotion in academic medicine. JAMA</w:t>
-      </w:r>
-      <w:r>
-        <w:t xml:space="preserve"> </w:t>
-      </w:r>
-      <w:r>
-        <w:rPr>
-          <w:b/>
-        </w:rPr>
-        <w:t xml:space="preserve">284</w:t>
-      </w:r>
-      <w:r>
-        <w:t xml:space="preserve">:1085. doi:</w:t>
-      </w:r>
-      <w:hyperlink r:id="rId52">
-        <w:r>
-          <w:rPr>
-            <w:rStyle w:val="Hyperlink"/>
-          </w:rPr>
-          <w:t xml:space="preserve">10.1001/jama.284.9.1085</w:t>
-        </w:r>
-      </w:hyperlink>
-      <w:r>
-        <w:t xml:space="preserve">.</w:t>
-      </w:r>
-    </w:p>
-    <w:p>
-      <w:pPr>
-        <w:pStyle w:val="BodyText"/>
-      </w:pPr>
-      <w:r>
-        <w:t xml:space="preserve">32.</w:t>
+        <w:t xml:space="preserve">40.</w:t>
       </w:r>
       <w:r>
         <w:t xml:space="preserve"> </w:t>
@@ -2812,7 +3500,7 @@
       <w:r>
         <w:t xml:space="preserve">. doi:</w:t>
       </w:r>
-      <w:hyperlink r:id="rId53">
+      <w:hyperlink r:id="rId61">
         <w:r>
           <w:rPr>
             <w:rStyle w:val="Hyperlink"/>
@@ -2829,7 +3517,7 @@
         <w:pStyle w:val="BodyText"/>
       </w:pPr>
       <w:r>
-        <w:t xml:space="preserve">33.</w:t>
+        <w:t xml:space="preserve">41.</w:t>
       </w:r>
       <w:r>
         <w:t xml:space="preserve"> </w:t>
@@ -2885,7 +3573,7 @@
         <w:pStyle w:val="BodyText"/>
       </w:pPr>
       <w:r>
-        <w:t xml:space="preserve">34.</w:t>
+        <w:t xml:space="preserve">42.</w:t>
       </w:r>
       <w:r>
         <w:t xml:space="preserve"> </w:t>
@@ -2935,7 +3623,7 @@
       <w:r>
         <w:t xml:space="preserve">:1363–1369. doi:</w:t>
       </w:r>
-      <w:hyperlink r:id="rId54">
+      <w:hyperlink r:id="rId62">
         <w:r>
           <w:rPr>
             <w:rStyle w:val="Hyperlink"/>
@@ -2952,7 +3640,7 @@
         <w:pStyle w:val="BodyText"/>
       </w:pPr>
       <w:r>
-        <w:t xml:space="preserve">35.</w:t>
+        <w:t xml:space="preserve">43.</w:t>
       </w:r>
       <w:r>
         <w:t xml:space="preserve"> </w:t>
@@ -3026,7 +3714,7 @@
       <w:r>
         <w:t xml:space="preserve">:24768. doi:</w:t>
       </w:r>
-      <w:hyperlink r:id="rId55">
+      <w:hyperlink r:id="rId63">
         <w:r>
           <w:rPr>
             <w:rStyle w:val="Hyperlink"/>
@@ -3043,7 +3731,7 @@
         <w:pStyle w:val="BodyText"/>
       </w:pPr>
       <w:r>
-        <w:t xml:space="preserve">36.</w:t>
+        <w:t xml:space="preserve">44.</w:t>
       </w:r>
       <w:r>
         <w:t xml:space="preserve"> </w:t>
@@ -3069,7 +3757,7 @@
       <w:r>
         <w:t xml:space="preserve">. doi:</w:t>
       </w:r>
-      <w:hyperlink r:id="rId56">
+      <w:hyperlink r:id="rId64">
         <w:r>
           <w:rPr>
             <w:rStyle w:val="Hyperlink"/>
@@ -3189,7 +3877,7 @@
     </w:lvl>
   </w:abstractNum>
   <w:abstractNum w:abstractNumId="990">
-    <w:nsid w:val="a60a6568"/>
+    <w:nsid w:val="77ef8ae1"/>
     <w:multiLevelType w:val="multilevel"/>
     <w:lvl w:ilvl="0">
       <w:numFmt w:val="bullet"/>

</xml_diff>

<commit_message>
format for submission, fix typos
</commit_message>
<xml_diff>
--- a/submission/manuscript.docx
+++ b/submission/manuscript.docx
@@ -118,19 +118,31 @@
         <w:rPr>
           <w:b/>
         </w:rPr>
-        <w:t xml:space="preserve">retain</w:t>
-      </w:r>
-      <w:r>
-        <w:rPr>
-          <w:b/>
-        </w:rPr>
-        <w:t xml:space="preserve"> </w:t>
-      </w:r>
-      <w:r>
-        <w:rPr>
-          <w:b/>
-        </w:rPr>
-        <w:t xml:space="preserve">trainees</w:t>
+        <w:t xml:space="preserve">reflect</w:t>
+      </w:r>
+      <w:r>
+        <w:rPr>
+          <w:b/>
+        </w:rPr>
+        <w:t xml:space="preserve"> </w:t>
+      </w:r>
+      <w:r>
+        <w:rPr>
+          <w:b/>
+        </w:rPr>
+        <w:t xml:space="preserve">trainee</w:t>
+      </w:r>
+      <w:r>
+        <w:rPr>
+          <w:b/>
+        </w:rPr>
+        <w:t xml:space="preserve"> </w:t>
+      </w:r>
+      <w:r>
+        <w:rPr>
+          <w:b/>
+        </w:rPr>
+        <w:t xml:space="preserve">diversity</w:t>
       </w:r>
     </w:p>
     <w:p>
@@ -325,7 +337,22 @@
         <w:pStyle w:val="FirstParagraph"/>
       </w:pPr>
       <w:r>
-        <w:t xml:space="preserve">The biological sciences have a problem retaining white women and underrepresented minorities in academia. Despite increases in the representation of these groups in faculty candidate pools, they are still underrepresented at the faculty level, particularly at the Full professor level. Faculty are often invited to departments at other universities to present on their research, a highly valued offer that provides an opportunity for collaborations and networking. This is also an opportunity for trainees to interact with additional faculty from underrepresented groups. In this manuscript, we compare invited-speaker demographics to the current trainee demographics and find that trainees are not proportionally represented by speakers invited to the department. Our investigation prompted changes in policy for how invited speakers are selected in the future to invite a more diverse group of scientists. To facilitate this process, we developed a set of tips and a web-based resource that allows scientists, committees, and moderators to identify members of under-served groups. These resources can be easily adapted by other fields or sub-fields to promote inclusion and diversity at seminar series’, conferences, and colloquia.</w:t>
+        <w:t xml:space="preserve">The biomedical sciences have a problem retaining white women and underrepresented minorities in academia. Despite increases in the representation of these groups in faculty candidate pools, they are still underrepresented at the faculty level, particularly at the Full Professor level. The lack of diverse individuals at the Full Professor level contributes to the attrition of women and under-represented minorities, as it confirms unconscious biases. The presence of unconscious biases contribute to feelings of not belonging by trainees and are amplified by visual representation of who is presented as the</w:t>
+      </w:r>
+      <w:r>
+        <w:t xml:space="preserve"> </w:t>
+      </w:r>
+      <w:r>
+        <w:t xml:space="preserve">“</w:t>
+      </w:r>
+      <w:r>
+        <w:t xml:space="preserve">top scientist in their field</w:t>
+      </w:r>
+      <w:r>
+        <w:t xml:space="preserve">”</w:t>
+      </w:r>
+      <w:r>
+        <w:t xml:space="preserve">. Top scientists are not only defined by the attainment of Full Professorships, but also through invited seminar series. Invitations for faculty to present their research at other university departments is highly valued offer that provides an opportunity for collaborations and networking. However, if invited speakers do not represent the demographics of current trainees, these visual representations of successful scientists may contribute to decreased attitudes of self-identification as a scientist, ultimately resulting in trainees leaving the field or the academy. In this study, we compare invited-speaker demographics to the current trainee demographics in one microbiology and immunology department and find that trainees are not proportionally represented by speakers invited to the department. Our investigation prompted changes in policy for how invited speakers are selected in the future to invite a more diverse group of scientists. To facilitate this process, we developed a set of tips and a web-based resource that allows scientists, committees, and moderators to identify members of under-served groups. These resources can be easily adapted by other fields or sub-fields to promote inclusion and diversity at seminar series’, conferences, and colloquia.</w:t>
       </w:r>
     </w:p>
     <w:p>
@@ -370,7 +397,25 @@
         <w:t xml:space="preserve">(1–4)</w:t>
       </w:r>
       <w:r>
-        <w:t xml:space="preserve">. Specifically, within the field of biomedical research in the United States, the proportion of underrepresented minorities at the full professor level has remained consistently low at 4% (survey data taken from the NIH from 2001 to 2013)</w:t>
+        <w:t xml:space="preserve">. Specifically, within the field of biomedical research in the United States, the proportion of underrepresented minorities at the full professor level has remained consistently low at 4% (survey data taken from the NIH from 2001 to 2013), compared to the U.S. population, which is 32.3%</w:t>
+      </w:r>
+      <w:r>
+        <w:t xml:space="preserve"> </w:t>
+      </w:r>
+      <w:r>
+        <w:t xml:space="preserve">(5, 6)</w:t>
+      </w:r>
+      <w:r>
+        <w:t xml:space="preserve">. Similar discrepancies exist for women in biomedical sciences as full professorships are currently held mostly by men</w:t>
+      </w:r>
+      <w:r>
+        <w:t xml:space="preserve"> </w:t>
+      </w:r>
+      <w:r>
+        <w:t xml:space="preserve">(7, 8)</w:t>
+      </w:r>
+      <w:r>
+        <w:t xml:space="preserve">. As demographics of faculty within the biomedical sciences remains skewed towards Caucasian men, the demographics of trainees (graduate students and postdocs) are becoming more diverse</w:t>
       </w:r>
       <w:r>
         <w:t xml:space="preserve"> </w:t>
@@ -379,43 +424,21 @@
         <w:t xml:space="preserve">(5)</w:t>
       </w:r>
       <w:r>
-        <w:t xml:space="preserve">. This number is considerably lower compared to the current population, where minorities compose 38% of the population</w:t>
-      </w:r>
-      <w:r>
-        <w:t xml:space="preserve"> </w:t>
-      </w:r>
-      <w:r>
-        <w:t xml:space="preserve">(6)</w:t>
-      </w:r>
-      <w:r>
-        <w:t xml:space="preserve">. Indeed, it is an understatement to say that minorities remain underrepresented in the biomedical sciences as 96% of full professors are currently Caucasian</w:t>
-      </w:r>
-      <w:r>
-        <w:t xml:space="preserve"> </w:t>
-      </w:r>
-      <w:r>
-        <w:t xml:space="preserve">(5)</w:t>
-      </w:r>
-      <w:r>
-        <w:t xml:space="preserve">. Similar discrepancies exist for women in biomedical sciences as full professorships are currently held mostly by men</w:t>
-      </w:r>
-      <w:r>
-        <w:t xml:space="preserve"> </w:t>
-      </w:r>
-      <w:r>
-        <w:t xml:space="preserve">(7, 8)</w:t>
-      </w:r>
-      <w:r>
-        <w:t xml:space="preserve">. Organizational culture that supports inclusion of all individuals will not suffice in retaining historically underrepresented minorities (HURM) in the U.S., as well as non-Caucasian individuals, and women in STEM fields</w:t>
-      </w:r>
-      <w:r>
-        <w:t xml:space="preserve"> </w:t>
+        <w:t xml:space="preserve">.</w:t>
+      </w:r>
+    </w:p>
+    <w:p>
+      <w:pPr>
+        <w:pStyle w:val="BodyText"/>
+      </w:pPr>
+      <w:r>
+        <w:t xml:space="preserve">Policy changes are needed to support inclusion of all individuals, particularly in the biomedical sciences</w:t>
       </w:r>
       <w:r>
         <w:t xml:space="preserve">(9)</w:t>
       </w:r>
       <w:r>
-        <w:t xml:space="preserve">. Policy changes are needed to support inclusion of all individuals, particularly in the biomedical sciences</w:t>
+        <w:t xml:space="preserve">. To increase retention of historically under-represented minorities (HURM), non-Caucasian/non-HURM (NCNH) individuals, and white women in biomedical fields, it is important for trainees to have visual representations of themselves as scientists. The importance of representation in retaining a diverse group of individuals in STEM fields is supported by social role theory</w:t>
       </w:r>
       <w:r>
         <w:t xml:space="preserve"> </w:t>
@@ -424,6 +447,71 @@
         <w:t xml:space="preserve">(10)</w:t>
       </w:r>
       <w:r>
+        <w:t xml:space="preserve">. Individuals make inferences about characteristics that are needed to be successful in a given role by examining individuals that most occupy that role</w:t>
+      </w:r>
+      <w:r>
+        <w:t xml:space="preserve"> </w:t>
+      </w:r>
+      <w:r>
+        <w:t xml:space="preserve">(10, 11)</w:t>
+      </w:r>
+      <w:r>
+        <w:t xml:space="preserve">. However, there is a lack of diverse scientific experts in academia so underrepresented minorities are not seeing adequate visual representations of themselves at the faculty level. Therefore, trainees who do not see representation of themselves in senior faculty positions, may decide that they do not possess the characteristics that are required to succeed.</w:t>
+      </w:r>
+    </w:p>
+    <w:p>
+      <w:pPr>
+        <w:pStyle w:val="BodyText"/>
+      </w:pPr>
+      <w:r>
+        <w:t xml:space="preserve">Invited seminar series are common within biomedical departments across the United States</w:t>
+      </w:r>
+      <w:r>
+        <w:t xml:space="preserve"> </w:t>
+      </w:r>
+      <w:r>
+        <w:t xml:space="preserve">(12)</w:t>
+      </w:r>
+      <w:r>
+        <w:t xml:space="preserve">. Usually, seminar series’ consist of faculty members selecting a scientist from another institution to visit their university and present their research, as well as meet with other faculty members and trainees. Named lectureships follow the same format but are decided by committee and are considered more prestigious because they are named in honor of prominent local scientists. These seminar series and lectureships provide an opportunity for trainees to be exposed to research outside of their department. Additionally, being an invited speaker provides the scientist with an opportunity to make future collaborations and build their own</w:t>
+      </w:r>
+      <w:r>
+        <w:t xml:space="preserve"> </w:t>
+      </w:r>
+      <w:r>
+        <w:rPr>
+          <w:i/>
+        </w:rPr>
+        <w:t xml:space="preserve">curriculum vitae</w:t>
+      </w:r>
+      <w:r>
+        <w:t xml:space="preserve"> </w:t>
+      </w:r>
+      <w:r>
+        <w:t xml:space="preserve">(CV). Scientists invited to give seminars are widely regarded as successful and the top in their field. Thus, if trainees are constantly being exposed to</w:t>
+      </w:r>
+      <w:r>
+        <w:t xml:space="preserve"> </w:t>
+      </w:r>
+      <w:r>
+        <w:t xml:space="preserve">“</w:t>
+      </w:r>
+      <w:r>
+        <w:t xml:space="preserve">the top scientist in their field</w:t>
+      </w:r>
+      <w:r>
+        <w:t xml:space="preserve">”</w:t>
+      </w:r>
+      <w:r>
+        <w:t xml:space="preserve">, according to social role theory, it signals who is successful in that field. While some have examined this issue by studying and promoting the inclusion of more women speakers at conferences, how department speaker series compare to the trainee diversity of that department is unknown</w:t>
+      </w:r>
+      <w:r>
+        <w:t xml:space="preserve"> </w:t>
+      </w:r>
+      <w:r>
+        <w:t xml:space="preserve">(13–15)</w:t>
+      </w:r>
+      <w:r>
         <w:t xml:space="preserve">.</w:t>
       </w:r>
     </w:p>
@@ -432,83 +520,7 @@
         <w:pStyle w:val="BodyText"/>
       </w:pPr>
       <w:r>
-        <w:t xml:space="preserve">As demographics of faculty within the biomedical sciences remains skewed towards Caucasian males, the demographics of trainees (graduate students and postdocs) is becoming more diverse</w:t>
-      </w:r>
-      <w:r>
-        <w:t xml:space="preserve"> </w:t>
-      </w:r>
-      <w:r>
-        <w:t xml:space="preserve">(5)</w:t>
-      </w:r>
-      <w:r>
-        <w:t xml:space="preserve">. This means that there is a lack of diverse representation of scientists for trainees. To increase retention of HURM, non-Caucasian individuals, and women in biomedical fields, it is important for trainees to have visual representations of themselves as scientists. The importance of representation in retaining a diverse group of individuals in STEM fields is supported by social role theory</w:t>
-      </w:r>
-      <w:r>
-        <w:t xml:space="preserve"> </w:t>
-      </w:r>
-      <w:r>
-        <w:t xml:space="preserve">(11)</w:t>
-      </w:r>
-      <w:r>
-        <w:t xml:space="preserve">. Individuals tend to make inferences about characteristics that are needed to be successful in a given role by examining individuals that most occupy that role</w:t>
-      </w:r>
-      <w:r>
-        <w:t xml:space="preserve"> </w:t>
-      </w:r>
-      <w:r>
-        <w:t xml:space="preserve">(11, 12)</w:t>
-      </w:r>
-      <w:r>
-        <w:t xml:space="preserve">. Therefore, trainees who do not see representation of themselves in senior faculty positions, may decide that they do not possess the characteristics that are required to succeed. In an attempt to make science a more inclusive environment, many individuals have attempted to address this issue by promoting the inclusion of more women speakers at conferences</w:t>
-      </w:r>
-      <w:r>
-        <w:t xml:space="preserve"> </w:t>
-      </w:r>
-      <w:r>
-        <w:t xml:space="preserve">(13–15)</w:t>
-      </w:r>
-      <w:r>
-        <w:t xml:space="preserve">. However, if underrepresented minorities are not seeing visual representations of themselves at the faculty level, it is important to provide trainees with examples of themselves in other ways.</w:t>
-      </w:r>
-    </w:p>
-    <w:p>
-      <w:pPr>
-        <w:pStyle w:val="BodyText"/>
-      </w:pPr>
-      <w:r>
-        <w:t xml:space="preserve">Invited seminar series are common within biomedical departments across the United States</w:t>
-      </w:r>
-      <w:r>
-        <w:t xml:space="preserve"> </w:t>
-      </w:r>
-      <w:r>
-        <w:t xml:space="preserve">(16)</w:t>
-      </w:r>
-      <w:r>
-        <w:t xml:space="preserve">. Usually, seminar series consist of faculty members selecting a scientist from another institution to visit their university and present their research as well as meet with other faculty members and trainees. This provides an opportunity for trainees to get exposed to research outside of their department. Additionally, being an invited speaker provides one with an opportunity to make future collaborations and build their own C.V. Scientists who are invited to give seminars are widely regarded as successful and the top in their field. Thus, if trainees are constantly being exposed to</w:t>
-      </w:r>
-      <w:r>
-        <w:t xml:space="preserve"> </w:t>
-      </w:r>
-      <w:r>
-        <w:t xml:space="preserve">“</w:t>
-      </w:r>
-      <w:r>
-        <w:t xml:space="preserve">the top scientist in their field</w:t>
-      </w:r>
-      <w:r>
-        <w:t xml:space="preserve">”</w:t>
-      </w:r>
-      <w:r>
-        <w:t xml:space="preserve">, according to social role theory, it is imperative that the selected seminar speakers represent a diverse group of individuals. Given that the proportion of faculty is shewed, the seminar series could act a means to promote feelings of belonging within trainees by providing them with representation of themselves.</w:t>
-      </w:r>
-    </w:p>
-    <w:p>
-      <w:pPr>
-        <w:pStyle w:val="BodyText"/>
-      </w:pPr>
-      <w:r>
-        <w:t xml:space="preserve">In this study, we examine and compare the proportion of HURM, non-Caucasian/non-HURM, and women invited speakers to white males in the Department of Microbiology and Immunology. Additionally, we compare invited-speaker demographics to the current trainee demographics as a means to gauge if trainee demographics are being represented accordingly throughout the seminar series. Following our investigation, we proposed a policy change to the Department of Microbiology and Immunology in how invited speakers are selected as a means to promote inclusion in our department and reduce unconscious bias. In order to facilitate inviting a more diverse group of scientists, we developed a set of resources that allow scientists, within the field of microbiology, to self-identify as an HURM, non-Caucasian/non-HURM, or a woman. These resources will promote inclusion and diversity by providing greater representation of all scientists and will provide hosts an opportunity to invite a more diverse group of scientists.</w:t>
+        <w:t xml:space="preserve">In this study, we examine and compare the proportion of HURM, NCNH, and women invited speakers to white men in the Department of Microbiology and Immunology at the University of Michigan. Additionally, we compare invited-speaker demographics to the current trainee demographics as a means to gauge if trainee demographics are being represented accordingly throughout the seminar series. Following our investigation, we proposed a policy change to the Department of Microbiology and Immunology in how invited speakers are selected as a means to promote inclusion in our department and reduce unconscious bias. In order to facilitate inviting a more diverse group of scientists, we developed a set of resources that allow scientists, within the fields of microbiology and immunology, to self-identify as having an under-represented or under-served identity including: HURM, non-Caucasian/non-HURM, or a white woman. These resources will promote inclusion and diversity by providing greater representation of all scientists and will provide hosts an opportunity to invite a more diverse group of scientists.</w:t>
       </w:r>
     </w:p>
     <w:p>
@@ -559,21 +571,15 @@
         <w:t xml:space="preserve">”</w:t>
       </w:r>
       <w:r>
-        <w:t xml:space="preserve">. The list of faculty hosts was used as a proxy for faculty demographics since as hosts, these faculty members are visible representatives of the department. The trainees were identified using from departmental email lists that included masters students, doctoral students, and post-doctoral fellows.</w:t>
-      </w:r>
-    </w:p>
-    <w:p>
-      <w:pPr>
-        <w:pStyle w:val="BodyText"/>
-      </w:pPr>
-      <w:r>
-        <w:t xml:space="preserve">This is a retrospective study, thus speakers were not asked for their identities at the time of visit. Instead we hand-coded proxy demographics using personal knowledge, photos, and CVs. The presenting gender of each individual was assigned using a binary system (man/woman). Due to the low number of individuals in the study, race/ethnicity demographics were split in three groups: Caucasian, Historically Under-represented Minority (HURM), and Non-Caucasian/Non-HURM (NCNH), each with a binary (yes/no) possibility. Caucasian was assigned using the current U.S. Census definition where those of Middle Eastern, European, and Russian descent are included. HURM individuals were restricted to those with African-American, Indigenous, Alaskan/Hawaiian Native, Latinx and/or Hispanic heritage. All others were placed into the NCNH group. We recognize that our proxy demographics are a limitation of the analysis and want to acknowledge that biological sex (male/female) is not always equivalent to the gender that an individual presents as (man/woman), which is also distinct from the gender(s) that an individual</w:t>
-      </w:r>
-      <w:r>
-        <w:t xml:space="preserve"> </w:t>
-      </w:r>
-      <w:r>
-        <w:t xml:space="preserve">self-identifies as. We also want to acknowledge that there are many other identities that are not captured in this limited analysis.</w:t>
+        <w:t xml:space="preserve">. The list of faculty hosts was used as a proxy for faculty demographics since as hosts, these faculty members are visible representatives of the department. The trainees were identified using departmental email lists that included masters students, doctoral students, and post-doctoral fellows.</w:t>
+      </w:r>
+    </w:p>
+    <w:p>
+      <w:pPr>
+        <w:pStyle w:val="BodyText"/>
+      </w:pPr>
+      <w:r>
+        <w:t xml:space="preserve">This is a retrospective study, thus speakers were not asked for their identities at the time of visit. Instead we hand-coded proxy demographics using personal knowledge, photos, and CVs. The presenting gender of each individual was assigned using a binary system (man/woman). Due to the low number of individuals in the study, race/ethnicity demographics were split in three groups: Caucasian, Historically Under-represented Minority (HURM), and Non-Caucasian/Non-HURM (NCNH), each with a binary (yes/no) possibility. Caucasian was assigned using the current U.S. Census definition where those of Middle Eastern, European, and Russian descent are included. HURM individuals were restricted to those with African-American, Indigenous, Alaskan/Hawaiian Native, Latinx and/or Hispanic heritage. All others were placed into the NCNH group. We recognize that our proxy demographics are a limitation of the analysis and want to acknowledge that biological sex (male/female) is not always equivalent to the gender that an individual presents as (man/woman), which is also distinct from the gender(s) that an individual self-identifies as. We also want to acknowledge that there are many other identities that are not captured in this limited analysis.</w:t>
       </w:r>
     </w:p>
     <w:p>
@@ -587,7 +593,7 @@
         <w:t xml:space="preserve"> </w:t>
       </w:r>
       <w:r>
-        <w:t xml:space="preserve">(17–29)</w:t>
+        <w:t xml:space="preserve">(16–28)</w:t>
       </w:r>
       <w:r>
         <w:t xml:space="preserve">.</w:t>
@@ -616,7 +622,33 @@
         <w:pStyle w:val="BodyText"/>
       </w:pPr>
       <w:r>
-        <w:t xml:space="preserve">Our analysis identified an over-representation of Caucasian individuals as hosting faculty and invited speakers (80% each), relative to the proportion of Caucasian trainees, which was 55% (Fig. 1B). We also observed declines in the representation of HURM and NCNH faculty and speakers relative to the trainees (Fig 1B). HURM trainees made up 11% of the department, on track with the 11% of microbiology and immunology doctorates awarded in 2017</w:t>
+        <w:t xml:space="preserve">Our analysis identified an over-representation of Caucasian individuals as hosting faculty and invited speakers (80% each), relative to the proportion of Caucasian trainees, which was 55% (Fig. 1B). We also observed declines in the representation of HURM and NCNH faculty and speakers relative to the trainees (Fig 1B). HURM trainees made up 11% of the department, on track with the 11% of U.S. microbiology and immunology doctorates awarded in 2017</w:t>
+      </w:r>
+      <w:r>
+        <w:t xml:space="preserve"> </w:t>
+      </w:r>
+      <w:r>
+        <w:t xml:space="preserve">(29)</w:t>
+      </w:r>
+      <w:r>
+        <w:t xml:space="preserve">. However, only 8.5% of invited speakers, and none of the hosting faculty, were HURM scientists. NCNH trainees were 34% of department students and postdocs (versus 22% of U.S. microbiology and immunology doctorates in 2017), but only 19% of hosting faculty and 10.5% of invited speakers</w:t>
+      </w:r>
+      <w:r>
+        <w:t xml:space="preserve"> </w:t>
+      </w:r>
+      <w:r>
+        <w:t xml:space="preserve">(29)</w:t>
+      </w:r>
+      <w:r>
+        <w:t xml:space="preserve">.</w:t>
+      </w:r>
+    </w:p>
+    <w:p>
+      <w:pPr>
+        <w:pStyle w:val="BodyText"/>
+      </w:pPr>
+      <w:r>
+        <w:t xml:space="preserve">The more prestigious invited speaker lectureships were also dominated by Caucasian scientists, who comprised 81.48% of those awarded (Fig. 1C). HURM and NCNH scientists were awarded 3 and 2 lectureships, respectively. Because the intersection of identities can compound biases and outcomes, we further examined the lectureships by gender and race/ethnicity status</w:t>
       </w:r>
       <w:r>
         <w:t xml:space="preserve"> </w:t>
@@ -625,24 +657,7 @@
         <w:t xml:space="preserve">(30)</w:t>
       </w:r>
       <w:r>
-        <w:t xml:space="preserve">. However, only 8.5% of invited speakers, and none of the hosting faculty, were HURM scientists. NCNH trainees were 34% of department students and postdoc (22% of microbiology and immunology doctorates in 2017), but only 19% of hosting faculty and 10.5% of invited speakers</w:t>
-      </w:r>
-      <w:r>
-        <w:t xml:space="preserve"> </w:t>
-      </w:r>
-      <w:r>
-        <w:t xml:space="preserve">(30)</w:t>
-      </w:r>
-      <w:r>
-        <w:t xml:space="preserve">.</w:t>
-      </w:r>
-    </w:p>
-    <w:p>
-      <w:pPr>
-        <w:pStyle w:val="BodyText"/>
-      </w:pPr>
-      <w:r>
-        <w:t xml:space="preserve">The more prestigious invited speaker lectureships were also dominated by Caucasian scientists, who comprised 81.48% of those awarded (Fig. 1C). HURM and NCNH scientists were awarded 3 and 2 lectureships, respectively. Because the intersection of identities can compound biases and outcomes, we further examined the lectureships by gender and race/ethnicity status. Caucasian men and women accounted for 44.44% and 37.04% of the lectureships, respectively. Just 18.52% of lectureships were held by non-Caucasian men while none were held by non-Caucasian women (Fig. 1D).</w:t>
+        <w:t xml:space="preserve">. Caucasian men and women accounted for 44.44% and 37.04% of the lectureships, respectively. Just 18.52% of lectureships were held by non-Caucasian men while none were held by non-Caucasian women (Fig. 1D).</w:t>
       </w:r>
     </w:p>
     <w:p>
@@ -660,16 +675,16 @@
         <w:pStyle w:val="FirstParagraph"/>
       </w:pPr>
       <w:r>
-        <w:t xml:space="preserve">In our study population, the proportion of women as faculty hosts and speakers is equivalent to global estimates that 40% of microbiologists are women, with a slightly lower representation of women in lectureships</w:t>
-      </w:r>
-      <w:r>
-        <w:t xml:space="preserve"> </w:t>
-      </w:r>
-      <w:r>
-        <w:t xml:space="preserve">(31)</w:t>
-      </w:r>
-      <w:r>
-        <w:t xml:space="preserve">. In that regard, women are over-represented as graduate students and postdoctoral fellows in the department. Caucasian scientists are over-represented as host faculty and invited speakers, compared to their presence as trainees, particularly when lectureships were considered. Conversely, the proportion of HURM and NCNH invited speakers were under-representative of the trainee populations for each group. Thus, according to social role theory, this department is not adequately serving their non-Caucasian trainees.</w:t>
+        <w:t xml:space="preserve">This study found that the proportion of HURM and NCNH invited speakers were under-representative of the trainee populations for each group. Additionally, within the last 5 years, no HURM or NCNH woman was awarded a lectureship. This means that the department is not providing non-Caucasian trainees with adequate representation of successful scientists. Taking this into context of social role theory, by not adequately representing the diversity of all trainees, the department is not supporting an inclusive environment in terms of visual faculty representation. We also found that the proportion of women as faculty hosts and speakers in our study population is equivalent to global estimates that 40% of microbiologists are women, though women only represent about 30% of academic biomedical faculty</w:t>
+      </w:r>
+      <w:r>
+        <w:t xml:space="preserve"> </w:t>
+      </w:r>
+      <w:r>
+        <w:t xml:space="preserve">(7, 31)</w:t>
+      </w:r>
+      <w:r>
+        <w:t xml:space="preserve">. Women are also over-represented as graduate students and postdoctoral fellows in this department. Overall, Caucasian scientists are over-represented as host faculty and invited speakers, compared to their presence as trainees, particularly when lectureships were considered.</w:t>
       </w:r>
     </w:p>
     <w:p>
@@ -683,10 +698,19 @@
         <w:t xml:space="preserve"> </w:t>
       </w:r>
       <w:r>
-        <w:t xml:space="preserve">(16)</w:t>
-      </w:r>
-      <w:r>
-        <w:t xml:space="preserve">. In their study, Nittrouer et al, examined 3,652 talks at 50 U.S. institutions in 2013 - 2014 and found that women faculty are less likely to be invited speakers, despite similar acceptance rates. These results suggest that women faculty are less often invited as speakers. We have not been able to identify any other publications examining scientific speaker diversity beyond gender. This seems to be the first, which is concerning since conclusions drawn from gender-based studies are often framed, and considered, to be applicable to other marginalized groups (e.g., HURM). This is a flawed assumption. While there is no doubt some overlap, each group remains marginalized due to a unique complex set of factors that cannot always be solved by gender-based solutions. US-serving institutions, such as the University of Michigan have a particular responsibility to the historically suppressed populations included in our definition of HURMs. We therefore implore US institutions to apply this framing to their discussions and research.</w:t>
+        <w:t xml:space="preserve">(12)</w:t>
+      </w:r>
+      <w:r>
+        <w:t xml:space="preserve">. In their study, Nittrouer et al, examined 3,652 talks at 50 U.S. institutions in 2013 - 2014 and found that women faculty are less likely to be invited speakers, despite similar acceptance rates</w:t>
+      </w:r>
+      <w:r>
+        <w:t xml:space="preserve"> </w:t>
+      </w:r>
+      <w:r>
+        <w:t xml:space="preserve">(12)</w:t>
+      </w:r>
+      <w:r>
+        <w:t xml:space="preserve">. We have not been able to identify any publications examining scientific speaker diversity beyond gender. This seems to be the first, which is concerning since conclusions drawn from gender-based studies are often framed, and considered, to be applicable to other marginalized groups (e.g., HURM). This is a flawed assumption. While there is no doubt some overlap, each group remains marginalized due to a unique complex set of factors that cannot always be solved by gender-based solutions. U.S. institutions, such as the University of Michigan have a particular responsibility to the historically suppressed populations included in our definition of HURMs. We therefore implore U.S. institutions to apply this framing to their discussions and research.</w:t>
       </w:r>
     </w:p>
     <w:p>
@@ -712,22 +736,13 @@
         <w:t xml:space="preserve"> </w:t>
       </w:r>
       <w:r>
-        <w:t xml:space="preserve">poses a problem to women, who need three-times as many publications as their men colleges to be considered equally competent</w:t>
-      </w:r>
-      <w:r>
-        <w:t xml:space="preserve"> </w:t>
-      </w:r>
-      <w:r>
-        <w:t xml:space="preserve">(32)</w:t>
-      </w:r>
-      <w:r>
-        <w:t xml:space="preserve">, and those that identify as HURM and Asian, who report having to work harder than white men to be perceived as legitimate scholars</w:t>
-      </w:r>
-      <w:r>
-        <w:t xml:space="preserve"> </w:t>
-      </w:r>
-      <w:r>
-        <w:t xml:space="preserve">(33)</w:t>
+        <w:t xml:space="preserve">poses a problem to under-represented and under-served groups (e.g., white women, HURM, and Asian) who are held to stricter competency standards and report having to work harder than white men to be perceived as legitimate scholars</w:t>
+      </w:r>
+      <w:r>
+        <w:t xml:space="preserve"> </w:t>
+      </w:r>
+      <w:r>
+        <w:t xml:space="preserve">(32, 33)</w:t>
       </w:r>
       <w:r>
         <w:t xml:space="preserve">. Some departments only invite tenured faculty, which severely limits the number of potential speakers who are white women or non-Caucasian. Yet, another scenario is that pre-tenure faculty members invite prestigious, tenured faculty in their field to network and secure letters for their own tenure package. The increased burden of white women and non-Caucasian scientists to prove competency decreases their likelihood to be considered for either tenure or as possible source of tenure letters.</w:t>
@@ -753,10 +768,10 @@
         <w:t xml:space="preserve"> </w:t>
       </w:r>
       <w:r>
-        <w:t xml:space="preserve">(16, 37)</w:t>
-      </w:r>
-      <w:r>
-        <w:t xml:space="preserve">. As a result, the faculty member invites a different colleague who they feel is more likely to agree (and is a man). Another large portion of our sample were the NCNH cohort, who are predominately Asian/Asian American individuals. Although Asian scientists are well-represented in the US scientific workforce, they face significant bias and barriers to inclusion in society and academia</w:t>
+        <w:t xml:space="preserve">(12, 37)</w:t>
+      </w:r>
+      <w:r>
+        <w:t xml:space="preserve">. As a result, the faculty member may invite a different colleague who they feel is more likely to agree (and is a man). Another large portion of our sample were the NCNH cohort, who are predominately Asian/Asian American individuals. Although Asian scientists are well-represented in the US scientific workforce, they face significant bias and barriers to inclusion in society and academia</w:t>
       </w:r>
       <w:r>
         <w:t xml:space="preserve"> </w:t>
@@ -836,15 +851,15 @@
         <w:pStyle w:val="FirstParagraph"/>
       </w:pPr>
       <w:r>
-        <w:t xml:space="preserve">In an attempt to promote inclusion within the Department of Microbiology and Immunology at the University of Michigan, these data were presented to faculty members and the department chair (Dr. Mobley). Since trainee demographics were not represented within seminar speaker demographics over the past five years, we proposed a policy change as to how seminar speakers were being invited. One suggestion was to switch from faculty-invited to lab-invited speakers in an attempt to allow trainees to choose a speaker that best represented themselves (Table 1).</w:t>
-      </w:r>
-    </w:p>
-    <w:p>
-      <w:pPr>
-        <w:pStyle w:val="BodyText"/>
-      </w:pPr>
-      <w:r>
-        <w:t xml:space="preserve">The implicit biases that affect perceptions of marginalized groups are an issue, but we must acknowledge that it is not always possible to identify members of historically under-served communities. For instance, after data analysis, we learned that at least one speaker in our data set should have been categorized as a HURM instead of Caucasian, but it wasn’t readily apparent from their internet presence or CV. This limitation makes two important points: that perceived identity often plays a larger role than self-identification, and that we need better tools to identify members of marginalized groups. Another policy suggestion is for departments to invite their speakers to spend a time discussing their personal journeys through science, in addition to their scientific stories (Table 1). This would enable those who wish, feel welcomed to discuss how their identity(ies) interacted with their careers. In addition to these suggestions for policy change, we have created resources that allow scientists to self-identify as under-served groups and thus provide host faculty with more diverse choices (Table 1).</w:t>
+        <w:t xml:space="preserve">In an attempt to promote inclusion within the Department of Microbiology and Immunology at the University of Michigan, these data were presented to faculty members and the department chair (Dr. Mobley). Since trainee demographics were not represented by the seminar speaker demographics over the past 5 years, we proposed a policy change as to how seminar speakers were being invited. One suggestion was to switch from faculty-invited to lab-invited speakers in an attempt to allow trainees to choose a speaker that best represented themselves (Table 1).</w:t>
+      </w:r>
+    </w:p>
+    <w:p>
+      <w:pPr>
+        <w:pStyle w:val="BodyText"/>
+      </w:pPr>
+      <w:r>
+        <w:t xml:space="preserve">The implicit biases that affect perceptions of marginalized groups are an issue, but we must acknowledge that it is not always possible to identify members of historically under-served communities. For instance, after data analysis, we learned that at least one speaker in our data set should have been categorized as a HURM instead of Caucasian, but it wasn’t readily apparent from their internet presence or CV. This limitation makes two important points: that perceived identity often plays a larger role than self-identification, and that we need better tools to identify members of marginalized groups. Another policy suggestion is for departments to invite their speakers to spend time discussing their personal journeys through science, in addition to their scientific stories (Table 1). This would enable those who wish, to discuss how their identity(ies) interacted with their careers. In addition to these suggestions for policy change, we have created resources that allow scientists to self-identify as under-served groups and thus provide host faculty with more diverse choices (Table 1).</w:t>
       </w:r>
     </w:p>
     <w:p>
@@ -862,7 +877,16 @@
         <w:pStyle w:val="FirstParagraph"/>
       </w:pPr>
       <w:r>
-        <w:t xml:space="preserve">Motivated by a lack of resources to identify scientists who are members of marginalized and/or historically under-served groups, and inspired by resources in other fields–DiversifyEEB and DiversifyChemistry–we created DiversifyMicrobiology and DiversifyImmunology. These resources are a tool for symposium organizers, award committees, search committees, and other scientists to identify individuals to diversify their pools. Additionally, we have built these as a template to be used as a tool for other fields and organizations that wish to create their own lists. Since these lists are compiled by self-nomination, we can ensure that only scientists comfortable revealing their marginalized identities are included.</w:t>
+        <w:t xml:space="preserve">Motivated by a lack of resources to identify scientists who are members of marginalized and/or historically under-served groups, and inspired by resources in other fields–DiversifyEEB and DiversifyChemistry–we created DiversifyMicrobiology and DiversifyImmunology</w:t>
+      </w:r>
+      <w:r>
+        <w:t xml:space="preserve"> </w:t>
+      </w:r>
+      <w:r>
+        <w:t xml:space="preserve">(45–48)</w:t>
+      </w:r>
+      <w:r>
+        <w:t xml:space="preserve">. These resources are a tool for symposium organizers, award committees, search committees, and other scientists to identify individuals to diversify their pools. Additionally, we have built these as a template to be used by other fields and organizations that wish to create their own lists. Since these lists are compiled by self-nomination, we can ensure that only scientists comfortable revealing their marginalized identities are included.</w:t>
       </w:r>
     </w:p>
     <w:p>
@@ -886,7 +910,16 @@
         <w:pStyle w:val="BodyText"/>
       </w:pPr>
       <w:r>
-        <w:t xml:space="preserve">The website provides an interface to the Google forms and spreadsheets with template pages for viewing the list, adding a name to the list, and finding additional resources. Importantly, our website creation tool is hosted for free by GitHub, which provides a free website for each GitHub organization. Basic tools and skills required to set up a Diversify site include knowledge of, or experience with, the version control tool git, the web-tool GitHub, and a text editor. A tutorial in the DiversifyMicrobiology repository on GitHub provides links to these resources and instructions for adapting the tool to your own field.</w:t>
+        <w:t xml:space="preserve">The website provides an interface to the Google forms and spreadsheets with template pages for viewing the list, adding a name to the list, and finding additional resources. Importantly, our website creation tool is hosted for free by GitHub, which provides a free website for each GitHub organization. Basic tools and skills required to set up a Diversify site include knowledge of, or experience with, the version control tool git, the web-tool GitHub, and a text editor. A tutorial in the DiversifyMicrobiology repository on GitHub provides links to these resources and instructions for adapting the tool to your own field</w:t>
+      </w:r>
+      <w:r>
+        <w:t xml:space="preserve"> </w:t>
+      </w:r>
+      <w:r>
+        <w:t xml:space="preserve">(47)</w:t>
+      </w:r>
+      <w:r>
+        <w:t xml:space="preserve">.</w:t>
       </w:r>
     </w:p>
     <w:p>
@@ -904,7 +937,7 @@
         <w:pStyle w:val="FirstParagraph"/>
       </w:pPr>
       <w:r>
-        <w:t xml:space="preserve">To increase the retention of white women and HURM trainees in the biological sciences, they must also be represented as experts. However, the invited speaker diversity at one department does not represent the diversity of trainees. To facilitate the identification and recruitment of individuals in these historically under-served groups, we have built a tool to create self-nominated, field-specific lists.</w:t>
+        <w:t xml:space="preserve">To increase the retention of white women, HURM and NCNH trainees in the biomedical sciences, they must also be represented as experts. However, the invited speaker diversity at one department does not represent the diversity of trainees. To facilitate the identification and recruitment of individuals in these historically under-served groups, we have built a tool to create self-nominated, field-specific lists.</w:t>
       </w:r>
     </w:p>
     <w:p>
@@ -968,7 +1001,7 @@
           <w:rPr>
             <w:rStyle w:val="Hyperlink"/>
           </w:rPr>
-          <w:t xml:space="preserve">https://github.com/akhagan/Hagan_SpeakerDiversity_XXXX_2019/</w:t>
+          <w:t xml:space="preserve">https://github.com/akhagan/Hagan_SpeakerDiversity_JMBE_2019</w:t>
         </w:r>
       </w:hyperlink>
       <w:r>
@@ -1602,115 +1635,48 @@
         <w:rPr>
           <w:b/>
         </w:rPr>
-        <w:t xml:space="preserve">Schneider B</w:t>
-      </w:r>
-      <w:r>
-        <w:t xml:space="preserve">,</w:t>
-      </w:r>
-      <w:r>
-        <w:t xml:space="preserve"> </w:t>
-      </w:r>
-      <w:r>
-        <w:rPr>
-          <w:b/>
-        </w:rPr>
-        <w:t xml:space="preserve">Ehrhart MG</w:t>
-      </w:r>
-      <w:r>
-        <w:t xml:space="preserve">,</w:t>
-      </w:r>
-      <w:r>
-        <w:t xml:space="preserve"> </w:t>
-      </w:r>
-      <w:r>
-        <w:rPr>
-          <w:b/>
-        </w:rPr>
-        <w:t xml:space="preserve">Macey WH</w:t>
-      </w:r>
-      <w:r>
-        <w:t xml:space="preserve">. 2013. Organizational climate and culture. Annual Review of Psychology</w:t>
-      </w:r>
-      <w:r>
-        <w:t xml:space="preserve"> </w:t>
-      </w:r>
-      <w:r>
-        <w:rPr>
-          <w:b/>
-        </w:rPr>
-        <w:t xml:space="preserve">64</w:t>
-      </w:r>
-      <w:r>
-        <w:t xml:space="preserve">:361–388. doi:</w:t>
+        <w:t xml:space="preserve">Coe IR</w:t>
+      </w:r>
+      <w:r>
+        <w:t xml:space="preserve">,</w:t>
+      </w:r>
+      <w:r>
+        <w:t xml:space="preserve"> </w:t>
+      </w:r>
+      <w:r>
+        <w:rPr>
+          <w:b/>
+        </w:rPr>
+        <w:t xml:space="preserve">Wiley R</w:t>
+      </w:r>
+      <w:r>
+        <w:t xml:space="preserve">,</w:t>
+      </w:r>
+      <w:r>
+        <w:t xml:space="preserve"> </w:t>
+      </w:r>
+      <w:r>
+        <w:rPr>
+          <w:b/>
+        </w:rPr>
+        <w:t xml:space="preserve">Bekker L-G</w:t>
+      </w:r>
+      <w:r>
+        <w:t xml:space="preserve">. 2019. Organisational best practices towards gender equality in science and medicine. The Lancet</w:t>
+      </w:r>
+      <w:r>
+        <w:t xml:space="preserve"> </w:t>
+      </w:r>
+      <w:r>
+        <w:rPr>
+          <w:b/>
+        </w:rPr>
+        <w:t xml:space="preserve">393</w:t>
+      </w:r>
+      <w:r>
+        <w:t xml:space="preserve">:587–593. doi:</w:t>
       </w:r>
       <w:hyperlink r:id="rId46">
-        <w:r>
-          <w:rPr>
-            <w:rStyle w:val="Hyperlink"/>
-          </w:rPr>
-          <w:t xml:space="preserve">10.1146/annurev-psych-113011-143809</w:t>
-        </w:r>
-      </w:hyperlink>
-      <w:r>
-        <w:t xml:space="preserve">.</w:t>
-      </w:r>
-    </w:p>
-    <w:p>
-      <w:pPr>
-        <w:pStyle w:val="BodyText"/>
-      </w:pPr>
-      <w:r>
-        <w:t xml:space="preserve">10.</w:t>
-      </w:r>
-      <w:r>
-        <w:t xml:space="preserve"> </w:t>
-      </w:r>
-      <w:r>
-        <w:rPr>
-          <w:b/>
-        </w:rPr>
-        <w:t xml:space="preserve">Coe IR</w:t>
-      </w:r>
-      <w:r>
-        <w:t xml:space="preserve">,</w:t>
-      </w:r>
-      <w:r>
-        <w:t xml:space="preserve"> </w:t>
-      </w:r>
-      <w:r>
-        <w:rPr>
-          <w:b/>
-        </w:rPr>
-        <w:t xml:space="preserve">Wiley R</w:t>
-      </w:r>
-      <w:r>
-        <w:t xml:space="preserve">,</w:t>
-      </w:r>
-      <w:r>
-        <w:t xml:space="preserve"> </w:t>
-      </w:r>
-      <w:r>
-        <w:rPr>
-          <w:b/>
-        </w:rPr>
-        <w:t xml:space="preserve">Bekker L-G</w:t>
-      </w:r>
-      <w:r>
-        <w:t xml:space="preserve">. 2019. Organisational best practices towards gender equality in science and medicine. The Lancet</w:t>
-      </w:r>
-      <w:r>
-        <w:t xml:space="preserve"> </w:t>
-      </w:r>
-      <w:r>
-        <w:rPr>
-          <w:b/>
-        </w:rPr>
-        <w:t xml:space="preserve">393</w:t>
-      </w:r>
-      <w:r>
-        <w:t xml:space="preserve">:587–593. doi:</w:t>
-      </w:r>
-      <w:hyperlink r:id="rId47">
         <w:r>
           <w:rPr>
             <w:rStyle w:val="Hyperlink"/>
@@ -1727,7 +1693,7 @@
         <w:pStyle w:val="BodyText"/>
       </w:pPr>
       <w:r>
-        <w:t xml:space="preserve">11.</w:t>
+        <w:t xml:space="preserve">10.</w:t>
       </w:r>
       <w:r>
         <w:t xml:space="preserve"> </w:t>
@@ -1765,7 +1731,7 @@
       <w:r>
         <w:t xml:space="preserve">:735–754. doi:</w:t>
       </w:r>
-      <w:hyperlink r:id="rId48">
+      <w:hyperlink r:id="rId47">
         <w:r>
           <w:rPr>
             <w:rStyle w:val="Hyperlink"/>
@@ -1782,6 +1748,85 @@
         <w:pStyle w:val="BodyText"/>
       </w:pPr>
       <w:r>
+        <w:t xml:space="preserve">11.</w:t>
+      </w:r>
+      <w:r>
+        <w:t xml:space="preserve"> </w:t>
+      </w:r>
+      <w:r>
+        <w:rPr>
+          <w:b/>
+        </w:rPr>
+        <w:t xml:space="preserve">Carter AJ</w:t>
+      </w:r>
+      <w:r>
+        <w:t xml:space="preserve">,</w:t>
+      </w:r>
+      <w:r>
+        <w:t xml:space="preserve"> </w:t>
+      </w:r>
+      <w:r>
+        <w:rPr>
+          <w:b/>
+        </w:rPr>
+        <w:t xml:space="preserve">Croft A</w:t>
+      </w:r>
+      <w:r>
+        <w:t xml:space="preserve">,</w:t>
+      </w:r>
+      <w:r>
+        <w:t xml:space="preserve"> </w:t>
+      </w:r>
+      <w:r>
+        <w:rPr>
+          <w:b/>
+        </w:rPr>
+        <w:t xml:space="preserve">Lukas D</w:t>
+      </w:r>
+      <w:r>
+        <w:t xml:space="preserve">,</w:t>
+      </w:r>
+      <w:r>
+        <w:t xml:space="preserve"> </w:t>
+      </w:r>
+      <w:r>
+        <w:rPr>
+          <w:b/>
+        </w:rPr>
+        <w:t xml:space="preserve">Sandstrom GM</w:t>
+      </w:r>
+      <w:r>
+        <w:t xml:space="preserve">. 2018. Women’s visibility in academic seminars: Women ask fewer questions than men. PLOS ONE</w:t>
+      </w:r>
+      <w:r>
+        <w:t xml:space="preserve"> </w:t>
+      </w:r>
+      <w:r>
+        <w:rPr>
+          <w:b/>
+        </w:rPr>
+        <w:t xml:space="preserve">13</w:t>
+      </w:r>
+      <w:r>
+        <w:t xml:space="preserve">:e0202743. doi:</w:t>
+      </w:r>
+      <w:hyperlink r:id="rId48">
+        <w:r>
+          <w:rPr>
+            <w:rStyle w:val="Hyperlink"/>
+          </w:rPr>
+          <w:t xml:space="preserve">10.1371/journal.pone.0202743</w:t>
+        </w:r>
+      </w:hyperlink>
+      <w:r>
+        <w:t xml:space="preserve">.</w:t>
+      </w:r>
+    </w:p>
+    <w:p>
+      <w:pPr>
+        <w:pStyle w:val="BodyText"/>
+      </w:pPr>
+      <w:r>
         <w:t xml:space="preserve">12.</w:t>
       </w:r>
       <w:r>
@@ -1791,65 +1836,89 @@
         <w:rPr>
           <w:b/>
         </w:rPr>
-        <w:t xml:space="preserve">Carter AJ</w:t>
-      </w:r>
-      <w:r>
-        <w:t xml:space="preserve">,</w:t>
-      </w:r>
-      <w:r>
-        <w:t xml:space="preserve"> </w:t>
-      </w:r>
-      <w:r>
-        <w:rPr>
-          <w:b/>
-        </w:rPr>
-        <w:t xml:space="preserve">Croft A</w:t>
-      </w:r>
-      <w:r>
-        <w:t xml:space="preserve">,</w:t>
-      </w:r>
-      <w:r>
-        <w:t xml:space="preserve"> </w:t>
-      </w:r>
-      <w:r>
-        <w:rPr>
-          <w:b/>
-        </w:rPr>
-        <w:t xml:space="preserve">Lukas D</w:t>
-      </w:r>
-      <w:r>
-        <w:t xml:space="preserve">,</w:t>
-      </w:r>
-      <w:r>
-        <w:t xml:space="preserve"> </w:t>
-      </w:r>
-      <w:r>
-        <w:rPr>
-          <w:b/>
-        </w:rPr>
-        <w:t xml:space="preserve">Sandstrom GM</w:t>
-      </w:r>
-      <w:r>
-        <w:t xml:space="preserve">. 2018. Women’s visibility in academic seminars: Women ask fewer questions than men. PLOS ONE</w:t>
-      </w:r>
-      <w:r>
-        <w:t xml:space="preserve"> </w:t>
-      </w:r>
-      <w:r>
-        <w:rPr>
-          <w:b/>
-        </w:rPr>
-        <w:t xml:space="preserve">13</w:t>
-      </w:r>
-      <w:r>
-        <w:t xml:space="preserve">:e0202743. doi:</w:t>
+        <w:t xml:space="preserve">Nittrouer CL</w:t>
+      </w:r>
+      <w:r>
+        <w:t xml:space="preserve">,</w:t>
+      </w:r>
+      <w:r>
+        <w:t xml:space="preserve"> </w:t>
+      </w:r>
+      <w:r>
+        <w:rPr>
+          <w:b/>
+        </w:rPr>
+        <w:t xml:space="preserve">Hebl MR</w:t>
+      </w:r>
+      <w:r>
+        <w:t xml:space="preserve">,</w:t>
+      </w:r>
+      <w:r>
+        <w:t xml:space="preserve"> </w:t>
+      </w:r>
+      <w:r>
+        <w:rPr>
+          <w:b/>
+        </w:rPr>
+        <w:t xml:space="preserve">Ashburn-Nardo L</w:t>
+      </w:r>
+      <w:r>
+        <w:t xml:space="preserve">,</w:t>
+      </w:r>
+      <w:r>
+        <w:t xml:space="preserve"> </w:t>
+      </w:r>
+      <w:r>
+        <w:rPr>
+          <w:b/>
+        </w:rPr>
+        <w:t xml:space="preserve">Trump-Steele RCE</w:t>
+      </w:r>
+      <w:r>
+        <w:t xml:space="preserve">,</w:t>
+      </w:r>
+      <w:r>
+        <w:t xml:space="preserve"> </w:t>
+      </w:r>
+      <w:r>
+        <w:rPr>
+          <w:b/>
+        </w:rPr>
+        <w:t xml:space="preserve">Lane DM</w:t>
+      </w:r>
+      <w:r>
+        <w:t xml:space="preserve">,</w:t>
+      </w:r>
+      <w:r>
+        <w:t xml:space="preserve"> </w:t>
+      </w:r>
+      <w:r>
+        <w:rPr>
+          <w:b/>
+        </w:rPr>
+        <w:t xml:space="preserve">Valian V</w:t>
+      </w:r>
+      <w:r>
+        <w:t xml:space="preserve">. 2018. Gender disparities in colloquium speakers at top universities. Proceedings of the National Academy of Sciences</w:t>
+      </w:r>
+      <w:r>
+        <w:t xml:space="preserve"> </w:t>
+      </w:r>
+      <w:r>
+        <w:rPr>
+          <w:b/>
+        </w:rPr>
+        <w:t xml:space="preserve">115</w:t>
+      </w:r>
+      <w:r>
+        <w:t xml:space="preserve">:104–108. doi:</w:t>
       </w:r>
       <w:hyperlink r:id="rId49">
         <w:r>
           <w:rPr>
             <w:rStyle w:val="Hyperlink"/>
           </w:rPr>
-          <w:t xml:space="preserve">10.1371/journal.pone.0202743</w:t>
+          <w:t xml:space="preserve">10.1073/pnas.1708414115</w:t>
         </w:r>
       </w:hyperlink>
       <w:r>
@@ -2215,604 +2284,544 @@
         <w:rPr>
           <w:b/>
         </w:rPr>
-        <w:t xml:space="preserve">Nittrouer CL</w:t>
-      </w:r>
-      <w:r>
-        <w:t xml:space="preserve">,</w:t>
-      </w:r>
-      <w:r>
-        <w:t xml:space="preserve"> </w:t>
-      </w:r>
-      <w:r>
-        <w:rPr>
-          <w:b/>
-        </w:rPr>
-        <w:t xml:space="preserve">Hebl MR</w:t>
-      </w:r>
-      <w:r>
-        <w:t xml:space="preserve">,</w:t>
-      </w:r>
-      <w:r>
-        <w:t xml:space="preserve"> </w:t>
-      </w:r>
-      <w:r>
-        <w:rPr>
-          <w:b/>
-        </w:rPr>
-        <w:t xml:space="preserve">Ashburn-Nardo L</w:t>
-      </w:r>
-      <w:r>
-        <w:t xml:space="preserve">,</w:t>
-      </w:r>
-      <w:r>
-        <w:t xml:space="preserve"> </w:t>
-      </w:r>
-      <w:r>
-        <w:rPr>
-          <w:b/>
-        </w:rPr>
-        <w:t xml:space="preserve">Trump-Steele RCE</w:t>
-      </w:r>
-      <w:r>
-        <w:t xml:space="preserve">,</w:t>
-      </w:r>
-      <w:r>
-        <w:t xml:space="preserve"> </w:t>
-      </w:r>
-      <w:r>
-        <w:rPr>
-          <w:b/>
-        </w:rPr>
-        <w:t xml:space="preserve">Lane DM</w:t>
-      </w:r>
-      <w:r>
-        <w:t xml:space="preserve">,</w:t>
-      </w:r>
-      <w:r>
-        <w:t xml:space="preserve"> </w:t>
-      </w:r>
-      <w:r>
-        <w:rPr>
-          <w:b/>
-        </w:rPr>
-        <w:t xml:space="preserve">Valian V</w:t>
-      </w:r>
-      <w:r>
-        <w:t xml:space="preserve">. 2018. Gender disparities in colloquium speakers at top universities. Proceedings of the National Academy of Sciences</w:t>
-      </w:r>
-      <w:r>
-        <w:t xml:space="preserve"> </w:t>
-      </w:r>
-      <w:r>
-        <w:rPr>
-          <w:b/>
-        </w:rPr>
-        <w:t xml:space="preserve">115</w:t>
-      </w:r>
-      <w:r>
-        <w:t xml:space="preserve">:104–108. doi:</w:t>
+        <w:t xml:space="preserve">R Core Team</w:t>
+      </w:r>
+      <w:r>
+        <w:t xml:space="preserve">. 2017. R: A language and environment for statistical computing. R Foundation for Statistical Computing, Vienna, Austria.</w:t>
+      </w:r>
+    </w:p>
+    <w:p>
+      <w:pPr>
+        <w:pStyle w:val="BodyText"/>
+      </w:pPr>
+      <w:r>
+        <w:t xml:space="preserve">17.</w:t>
+      </w:r>
+      <w:r>
+        <w:t xml:space="preserve"> </w:t>
+      </w:r>
+      <w:r>
+        <w:rPr>
+          <w:b/>
+        </w:rPr>
+        <w:t xml:space="preserve">Wickham H</w:t>
+      </w:r>
+      <w:r>
+        <w:t xml:space="preserve">. 2017. Tidyverse: Easily Install and Load the ’Tidyverse’.</w:t>
+      </w:r>
+    </w:p>
+    <w:p>
+      <w:pPr>
+        <w:pStyle w:val="BodyText"/>
+      </w:pPr>
+      <w:r>
+        <w:t xml:space="preserve">18.</w:t>
+      </w:r>
+      <w:r>
+        <w:t xml:space="preserve"> </w:t>
+      </w:r>
+      <w:r>
+        <w:rPr>
+          <w:b/>
+        </w:rPr>
+        <w:t xml:space="preserve">Wilke CO</w:t>
+      </w:r>
+      <w:r>
+        <w:t xml:space="preserve">. 2019. Cowplot: Streamlined plot theme and plot annotations for ’ggplot2’.</w:t>
+      </w:r>
+    </w:p>
+    <w:p>
+      <w:pPr>
+        <w:pStyle w:val="BodyText"/>
+      </w:pPr>
+      <w:r>
+        <w:t xml:space="preserve">19.</w:t>
+      </w:r>
+      <w:r>
+        <w:t xml:space="preserve"> </w:t>
+      </w:r>
+      <w:r>
+        <w:rPr>
+          <w:b/>
+        </w:rPr>
+        <w:t xml:space="preserve">Allaire J</w:t>
+      </w:r>
+      <w:r>
+        <w:t xml:space="preserve">,</w:t>
+      </w:r>
+      <w:r>
+        <w:t xml:space="preserve"> </w:t>
+      </w:r>
+      <w:r>
+        <w:rPr>
+          <w:b/>
+        </w:rPr>
+        <w:t xml:space="preserve">Horner J</w:t>
+      </w:r>
+      <w:r>
+        <w:t xml:space="preserve">,</w:t>
+      </w:r>
+      <w:r>
+        <w:t xml:space="preserve"> </w:t>
+      </w:r>
+      <w:r>
+        <w:rPr>
+          <w:b/>
+        </w:rPr>
+        <w:t xml:space="preserve">Xie Y</w:t>
+      </w:r>
+      <w:r>
+        <w:t xml:space="preserve">,</w:t>
+      </w:r>
+      <w:r>
+        <w:t xml:space="preserve"> </w:t>
+      </w:r>
+      <w:r>
+        <w:rPr>
+          <w:b/>
+        </w:rPr>
+        <w:t xml:space="preserve">Marti V</w:t>
+      </w:r>
+      <w:r>
+        <w:t xml:space="preserve">,</w:t>
+      </w:r>
+      <w:r>
+        <w:t xml:space="preserve"> </w:t>
+      </w:r>
+      <w:r>
+        <w:rPr>
+          <w:b/>
+        </w:rPr>
+        <w:t xml:space="preserve">Porte N</w:t>
+      </w:r>
+      <w:r>
+        <w:t xml:space="preserve">. 2018. Markdown: ’Markdown’ rendering for r.</w:t>
+      </w:r>
+    </w:p>
+    <w:p>
+      <w:pPr>
+        <w:pStyle w:val="BodyText"/>
+      </w:pPr>
+      <w:r>
+        <w:t xml:space="preserve">20.</w:t>
+      </w:r>
+      <w:r>
+        <w:t xml:space="preserve"> </w:t>
+      </w:r>
+      <w:r>
+        <w:rPr>
+          <w:b/>
+        </w:rPr>
+        <w:t xml:space="preserve">Xie Y</w:t>
+      </w:r>
+      <w:r>
+        <w:t xml:space="preserve">,</w:t>
+      </w:r>
+      <w:r>
+        <w:t xml:space="preserve"> </w:t>
+      </w:r>
+      <w:r>
+        <w:rPr>
+          <w:b/>
+        </w:rPr>
+        <w:t xml:space="preserve">Allaire J</w:t>
+      </w:r>
+      <w:r>
+        <w:t xml:space="preserve">,</w:t>
+      </w:r>
+      <w:r>
+        <w:t xml:space="preserve"> </w:t>
+      </w:r>
+      <w:r>
+        <w:rPr>
+          <w:b/>
+        </w:rPr>
+        <w:t xml:space="preserve">Grolemund G</w:t>
+      </w:r>
+      <w:r>
+        <w:t xml:space="preserve">. 2018. R markdown: The definitive guide. Chapman; Hall/CRC, Boca Raton, Florida.</w:t>
+      </w:r>
+    </w:p>
+    <w:p>
+      <w:pPr>
+        <w:pStyle w:val="BodyText"/>
+      </w:pPr>
+      <w:r>
+        <w:t xml:space="preserve">21.</w:t>
+      </w:r>
+      <w:r>
+        <w:t xml:space="preserve"> </w:t>
+      </w:r>
+      <w:r>
+        <w:rPr>
+          <w:b/>
+        </w:rPr>
+        <w:t xml:space="preserve">Allaire J</w:t>
+      </w:r>
+      <w:r>
+        <w:t xml:space="preserve">,</w:t>
+      </w:r>
+      <w:r>
+        <w:t xml:space="preserve"> </w:t>
+      </w:r>
+      <w:r>
+        <w:rPr>
+          <w:b/>
+        </w:rPr>
+        <w:t xml:space="preserve">Xie Y</w:t>
+      </w:r>
+      <w:r>
+        <w:t xml:space="preserve">,</w:t>
+      </w:r>
+      <w:r>
+        <w:t xml:space="preserve"> </w:t>
+      </w:r>
+      <w:r>
+        <w:rPr>
+          <w:b/>
+        </w:rPr>
+        <w:t xml:space="preserve">McPherson J</w:t>
+      </w:r>
+      <w:r>
+        <w:t xml:space="preserve">,</w:t>
+      </w:r>
+      <w:r>
+        <w:t xml:space="preserve"> </w:t>
+      </w:r>
+      <w:r>
+        <w:rPr>
+          <w:b/>
+        </w:rPr>
+        <w:t xml:space="preserve">Luraschi J</w:t>
+      </w:r>
+      <w:r>
+        <w:t xml:space="preserve">,</w:t>
+      </w:r>
+      <w:r>
+        <w:t xml:space="preserve"> </w:t>
+      </w:r>
+      <w:r>
+        <w:rPr>
+          <w:b/>
+        </w:rPr>
+        <w:t xml:space="preserve">Ushey K</w:t>
+      </w:r>
+      <w:r>
+        <w:t xml:space="preserve">,</w:t>
+      </w:r>
+      <w:r>
+        <w:t xml:space="preserve"> </w:t>
+      </w:r>
+      <w:r>
+        <w:rPr>
+          <w:b/>
+        </w:rPr>
+        <w:t xml:space="preserve">Atkins A</w:t>
+      </w:r>
+      <w:r>
+        <w:t xml:space="preserve">,</w:t>
+      </w:r>
+      <w:r>
+        <w:t xml:space="preserve"> </w:t>
+      </w:r>
+      <w:r>
+        <w:rPr>
+          <w:b/>
+        </w:rPr>
+        <w:t xml:space="preserve">Wickham H</w:t>
+      </w:r>
+      <w:r>
+        <w:t xml:space="preserve">,</w:t>
+      </w:r>
+      <w:r>
+        <w:t xml:space="preserve"> </w:t>
+      </w:r>
+      <w:r>
+        <w:rPr>
+          <w:b/>
+        </w:rPr>
+        <w:t xml:space="preserve">Cheng J</w:t>
+      </w:r>
+      <w:r>
+        <w:t xml:space="preserve">,</w:t>
+      </w:r>
+      <w:r>
+        <w:t xml:space="preserve"> </w:t>
+      </w:r>
+      <w:r>
+        <w:rPr>
+          <w:b/>
+        </w:rPr>
+        <w:t xml:space="preserve">Chang W</w:t>
+      </w:r>
+      <w:r>
+        <w:t xml:space="preserve">,</w:t>
+      </w:r>
+      <w:r>
+        <w:t xml:space="preserve"> </w:t>
+      </w:r>
+      <w:r>
+        <w:rPr>
+          <w:b/>
+        </w:rPr>
+        <w:t xml:space="preserve">Iannone R</w:t>
+      </w:r>
+      <w:r>
+        <w:t xml:space="preserve">. 2018. Rmarkdown: Dynamic documents for r.</w:t>
+      </w:r>
+    </w:p>
+    <w:p>
+      <w:pPr>
+        <w:pStyle w:val="BodyText"/>
+      </w:pPr>
+      <w:r>
+        <w:t xml:space="preserve">22.</w:t>
+      </w:r>
+      <w:r>
+        <w:t xml:space="preserve"> </w:t>
+      </w:r>
+      <w:r>
+        <w:rPr>
+          <w:b/>
+        </w:rPr>
+        <w:t xml:space="preserve">Xie Y</w:t>
+      </w:r>
+      <w:r>
+        <w:t xml:space="preserve">. 2014. Knitr: A comprehensive tool for reproducible research in R.</w:t>
+      </w:r>
+      <w:r>
+        <w:t xml:space="preserve"> </w:t>
+      </w:r>
+      <w:r>
+        <w:rPr>
+          <w:i/>
+        </w:rPr>
+        <w:t xml:space="preserve">In</w:t>
+      </w:r>
+      <w:r>
+        <w:t xml:space="preserve"> </w:t>
+      </w:r>
+      <w:r>
+        <w:t xml:space="preserve">Stodden, V, Leisch, F, Peng, RD (eds.), Implementing reproducible computational research. Chapman; Hall/CRC.</w:t>
+      </w:r>
+    </w:p>
+    <w:p>
+      <w:pPr>
+        <w:pStyle w:val="BodyText"/>
+      </w:pPr>
+      <w:r>
+        <w:t xml:space="preserve">23.</w:t>
+      </w:r>
+      <w:r>
+        <w:t xml:space="preserve"> </w:t>
+      </w:r>
+      <w:r>
+        <w:rPr>
+          <w:b/>
+        </w:rPr>
+        <w:t xml:space="preserve">Xie Y</w:t>
+      </w:r>
+      <w:r>
+        <w:t xml:space="preserve">. 2018. Knitr: A general-purpose package for dynamic report generation in r.</w:t>
+      </w:r>
+    </w:p>
+    <w:p>
+      <w:pPr>
+        <w:pStyle w:val="BodyText"/>
+      </w:pPr>
+      <w:r>
+        <w:t xml:space="preserve">24.</w:t>
+      </w:r>
+      <w:r>
+        <w:t xml:space="preserve"> </w:t>
+      </w:r>
+      <w:r>
+        <w:rPr>
+          <w:b/>
+        </w:rPr>
+        <w:t xml:space="preserve">Grolemund G</w:t>
+      </w:r>
+      <w:r>
+        <w:t xml:space="preserve">,</w:t>
+      </w:r>
+      <w:r>
+        <w:t xml:space="preserve"> </w:t>
+      </w:r>
+      <w:r>
+        <w:rPr>
+          <w:b/>
+        </w:rPr>
+        <w:t xml:space="preserve">Wickham H</w:t>
+      </w:r>
+      <w:r>
+        <w:t xml:space="preserve">. 2011. Dates and times made easy with lubridate. Journal of Statistical Software</w:t>
+      </w:r>
+      <w:r>
+        <w:t xml:space="preserve"> </w:t>
+      </w:r>
+      <w:r>
+        <w:rPr>
+          <w:b/>
+        </w:rPr>
+        <w:t xml:space="preserve">40</w:t>
+      </w:r>
+      <w:r>
+        <w:t xml:space="preserve">:1–25.</w:t>
+      </w:r>
+    </w:p>
+    <w:p>
+      <w:pPr>
+        <w:pStyle w:val="BodyText"/>
+      </w:pPr>
+      <w:r>
+        <w:t xml:space="preserve">25.</w:t>
+      </w:r>
+      <w:r>
+        <w:t xml:space="preserve"> </w:t>
+      </w:r>
+      <w:r>
+        <w:rPr>
+          <w:b/>
+        </w:rPr>
+        <w:t xml:space="preserve">Wickham H</w:t>
+      </w:r>
+      <w:r>
+        <w:t xml:space="preserve">,</w:t>
+      </w:r>
+      <w:r>
+        <w:t xml:space="preserve"> </w:t>
+      </w:r>
+      <w:r>
+        <w:rPr>
+          <w:b/>
+        </w:rPr>
+        <w:t xml:space="preserve">Bryan J</w:t>
+      </w:r>
+      <w:r>
+        <w:t xml:space="preserve">. 2018. Readxl: Read excel files.</w:t>
+      </w:r>
+    </w:p>
+    <w:p>
+      <w:pPr>
+        <w:pStyle w:val="BodyText"/>
+      </w:pPr>
+      <w:r>
+        <w:t xml:space="preserve">26.</w:t>
+      </w:r>
+      <w:r>
+        <w:t xml:space="preserve"> </w:t>
+      </w:r>
+      <w:r>
+        <w:rPr>
+          <w:b/>
+        </w:rPr>
+        <w:t xml:space="preserve">Ooms J</w:t>
+      </w:r>
+      <w:r>
+        <w:t xml:space="preserve">. 2019. Pdftools: Text extraction, rendering and converting of pdf documents.</w:t>
+      </w:r>
+    </w:p>
+    <w:p>
+      <w:pPr>
+        <w:pStyle w:val="BodyText"/>
+      </w:pPr>
+      <w:r>
+        <w:t xml:space="preserve">27.</w:t>
+      </w:r>
+      <w:r>
+        <w:t xml:space="preserve"> </w:t>
+      </w:r>
+      <w:r>
+        <w:rPr>
+          <w:b/>
+        </w:rPr>
+        <w:t xml:space="preserve">Wickham H</w:t>
+      </w:r>
+      <w:r>
+        <w:t xml:space="preserve">. 2018. Scales: Scale Functions for Visualization.</w:t>
+      </w:r>
+    </w:p>
+    <w:p>
+      <w:pPr>
+        <w:pStyle w:val="BodyText"/>
+      </w:pPr>
+      <w:r>
+        <w:t xml:space="preserve">28.</w:t>
+      </w:r>
+      <w:r>
+        <w:t xml:space="preserve"> </w:t>
+      </w:r>
+      <w:r>
+        <w:rPr>
+          <w:b/>
+        </w:rPr>
+        <w:t xml:space="preserve">Neuwirth E</w:t>
+      </w:r>
+      <w:r>
+        <w:t xml:space="preserve">. 2014. RColorBrewer: ColorBrewer Palettes.</w:t>
+      </w:r>
+    </w:p>
+    <w:p>
+      <w:pPr>
+        <w:pStyle w:val="BodyText"/>
+      </w:pPr>
+      <w:r>
+        <w:t xml:space="preserve">29.</w:t>
+      </w:r>
+      <w:r>
+        <w:t xml:space="preserve"> </w:t>
+      </w:r>
+      <w:r>
+        <w:rPr>
+          <w:b/>
+        </w:rPr>
+        <w:t xml:space="preserve">National Center for Science and Engineering Statistics</w:t>
+      </w:r>
+      <w:r>
+        <w:t xml:space="preserve">. 2017. Survey of Doctorate Recipients, Survey Year 2017. National Science Foundation, Alexandria, VA.</w:t>
+      </w:r>
+    </w:p>
+    <w:p>
+      <w:pPr>
+        <w:pStyle w:val="BodyText"/>
+      </w:pPr>
+      <w:r>
+        <w:t xml:space="preserve">30.</w:t>
+      </w:r>
+      <w:r>
+        <w:t xml:space="preserve"> </w:t>
+      </w:r>
+      <w:r>
+        <w:rPr>
+          <w:b/>
+        </w:rPr>
+        <w:t xml:space="preserve">Crenshaw K</w:t>
+      </w:r>
+      <w:r>
+        <w:t xml:space="preserve">. 1989. Demarginalizing the Intersection of Race and Sex: A black feminist critique of antidiscrimination doctrine, feminist theory and antiracist politics. University of Chicago Legal Forum</w:t>
+      </w:r>
+      <w:r>
+        <w:t xml:space="preserve"> </w:t>
+      </w:r>
+      <w:r>
+        <w:rPr>
+          <w:b/>
+        </w:rPr>
+        <w:t xml:space="preserve">1989</w:t>
+      </w:r>
+      <w:r>
+        <w:t xml:space="preserve">. doi:</w:t>
       </w:r>
       <w:hyperlink r:id="rId53">
         <w:r>
           <w:rPr>
             <w:rStyle w:val="Hyperlink"/>
           </w:rPr>
-          <w:t xml:space="preserve">10.1073/pnas.1708414115</w:t>
+          <w:t xml:space="preserve">10.1007/s11162-008-9097-4</w:t>
         </w:r>
       </w:hyperlink>
       <w:r>
         <w:t xml:space="preserve">.</w:t>
-      </w:r>
-    </w:p>
-    <w:p>
-      <w:pPr>
-        <w:pStyle w:val="BodyText"/>
-      </w:pPr>
-      <w:r>
-        <w:t xml:space="preserve">17.</w:t>
-      </w:r>
-      <w:r>
-        <w:t xml:space="preserve"> </w:t>
-      </w:r>
-      <w:r>
-        <w:rPr>
-          <w:b/>
-        </w:rPr>
-        <w:t xml:space="preserve">R Core Team</w:t>
-      </w:r>
-      <w:r>
-        <w:t xml:space="preserve">. 2017. R: A language and environment for statistical computing. R Foundation for Statistical Computing, Vienna, Austria.</w:t>
-      </w:r>
-    </w:p>
-    <w:p>
-      <w:pPr>
-        <w:pStyle w:val="BodyText"/>
-      </w:pPr>
-      <w:r>
-        <w:t xml:space="preserve">18.</w:t>
-      </w:r>
-      <w:r>
-        <w:t xml:space="preserve"> </w:t>
-      </w:r>
-      <w:r>
-        <w:rPr>
-          <w:b/>
-        </w:rPr>
-        <w:t xml:space="preserve">Wickham H</w:t>
-      </w:r>
-      <w:r>
-        <w:t xml:space="preserve">. 2017. Tidyverse: Easily Install and Load the ’Tidyverse’.</w:t>
-      </w:r>
-    </w:p>
-    <w:p>
-      <w:pPr>
-        <w:pStyle w:val="BodyText"/>
-      </w:pPr>
-      <w:r>
-        <w:t xml:space="preserve">19.</w:t>
-      </w:r>
-      <w:r>
-        <w:t xml:space="preserve"> </w:t>
-      </w:r>
-      <w:r>
-        <w:rPr>
-          <w:b/>
-        </w:rPr>
-        <w:t xml:space="preserve">Wilke CO</w:t>
-      </w:r>
-      <w:r>
-        <w:t xml:space="preserve">. 2019. Cowplot: Streamlined plot theme and plot annotations for ’ggplot2’.</w:t>
-      </w:r>
-    </w:p>
-    <w:p>
-      <w:pPr>
-        <w:pStyle w:val="BodyText"/>
-      </w:pPr>
-      <w:r>
-        <w:t xml:space="preserve">20.</w:t>
-      </w:r>
-      <w:r>
-        <w:t xml:space="preserve"> </w:t>
-      </w:r>
-      <w:r>
-        <w:rPr>
-          <w:b/>
-        </w:rPr>
-        <w:t xml:space="preserve">Allaire J</w:t>
-      </w:r>
-      <w:r>
-        <w:t xml:space="preserve">,</w:t>
-      </w:r>
-      <w:r>
-        <w:t xml:space="preserve"> </w:t>
-      </w:r>
-      <w:r>
-        <w:rPr>
-          <w:b/>
-        </w:rPr>
-        <w:t xml:space="preserve">Horner J</w:t>
-      </w:r>
-      <w:r>
-        <w:t xml:space="preserve">,</w:t>
-      </w:r>
-      <w:r>
-        <w:t xml:space="preserve"> </w:t>
-      </w:r>
-      <w:r>
-        <w:rPr>
-          <w:b/>
-        </w:rPr>
-        <w:t xml:space="preserve">Xie Y</w:t>
-      </w:r>
-      <w:r>
-        <w:t xml:space="preserve">,</w:t>
-      </w:r>
-      <w:r>
-        <w:t xml:space="preserve"> </w:t>
-      </w:r>
-      <w:r>
-        <w:rPr>
-          <w:b/>
-        </w:rPr>
-        <w:t xml:space="preserve">Marti V</w:t>
-      </w:r>
-      <w:r>
-        <w:t xml:space="preserve">,</w:t>
-      </w:r>
-      <w:r>
-        <w:t xml:space="preserve"> </w:t>
-      </w:r>
-      <w:r>
-        <w:rPr>
-          <w:b/>
-        </w:rPr>
-        <w:t xml:space="preserve">Porte N</w:t>
-      </w:r>
-      <w:r>
-        <w:t xml:space="preserve">. 2018. Markdown: ’Markdown’ rendering for r.</w:t>
-      </w:r>
-    </w:p>
-    <w:p>
-      <w:pPr>
-        <w:pStyle w:val="BodyText"/>
-      </w:pPr>
-      <w:r>
-        <w:t xml:space="preserve">21.</w:t>
-      </w:r>
-      <w:r>
-        <w:t xml:space="preserve"> </w:t>
-      </w:r>
-      <w:r>
-        <w:rPr>
-          <w:b/>
-        </w:rPr>
-        <w:t xml:space="preserve">Xie Y</w:t>
-      </w:r>
-      <w:r>
-        <w:t xml:space="preserve">,</w:t>
-      </w:r>
-      <w:r>
-        <w:t xml:space="preserve"> </w:t>
-      </w:r>
-      <w:r>
-        <w:rPr>
-          <w:b/>
-        </w:rPr>
-        <w:t xml:space="preserve">Allaire J</w:t>
-      </w:r>
-      <w:r>
-        <w:t xml:space="preserve">,</w:t>
-      </w:r>
-      <w:r>
-        <w:t xml:space="preserve"> </w:t>
-      </w:r>
-      <w:r>
-        <w:rPr>
-          <w:b/>
-        </w:rPr>
-        <w:t xml:space="preserve">Grolemund G</w:t>
-      </w:r>
-      <w:r>
-        <w:t xml:space="preserve">. 2018. R markdown: The definitive guide. Chapman; Hall/CRC, Boca Raton, Florida.</w:t>
-      </w:r>
-    </w:p>
-    <w:p>
-      <w:pPr>
-        <w:pStyle w:val="BodyText"/>
-      </w:pPr>
-      <w:r>
-        <w:t xml:space="preserve">22.</w:t>
-      </w:r>
-      <w:r>
-        <w:t xml:space="preserve"> </w:t>
-      </w:r>
-      <w:r>
-        <w:rPr>
-          <w:b/>
-        </w:rPr>
-        <w:t xml:space="preserve">Allaire J</w:t>
-      </w:r>
-      <w:r>
-        <w:t xml:space="preserve">,</w:t>
-      </w:r>
-      <w:r>
-        <w:t xml:space="preserve"> </w:t>
-      </w:r>
-      <w:r>
-        <w:rPr>
-          <w:b/>
-        </w:rPr>
-        <w:t xml:space="preserve">Xie Y</w:t>
-      </w:r>
-      <w:r>
-        <w:t xml:space="preserve">,</w:t>
-      </w:r>
-      <w:r>
-        <w:t xml:space="preserve"> </w:t>
-      </w:r>
-      <w:r>
-        <w:rPr>
-          <w:b/>
-        </w:rPr>
-        <w:t xml:space="preserve">McPherson J</w:t>
-      </w:r>
-      <w:r>
-        <w:t xml:space="preserve">,</w:t>
-      </w:r>
-      <w:r>
-        <w:t xml:space="preserve"> </w:t>
-      </w:r>
-      <w:r>
-        <w:rPr>
-          <w:b/>
-        </w:rPr>
-        <w:t xml:space="preserve">Luraschi J</w:t>
-      </w:r>
-      <w:r>
-        <w:t xml:space="preserve">,</w:t>
-      </w:r>
-      <w:r>
-        <w:t xml:space="preserve"> </w:t>
-      </w:r>
-      <w:r>
-        <w:rPr>
-          <w:b/>
-        </w:rPr>
-        <w:t xml:space="preserve">Ushey K</w:t>
-      </w:r>
-      <w:r>
-        <w:t xml:space="preserve">,</w:t>
-      </w:r>
-      <w:r>
-        <w:t xml:space="preserve"> </w:t>
-      </w:r>
-      <w:r>
-        <w:rPr>
-          <w:b/>
-        </w:rPr>
-        <w:t xml:space="preserve">Atkins A</w:t>
-      </w:r>
-      <w:r>
-        <w:t xml:space="preserve">,</w:t>
-      </w:r>
-      <w:r>
-        <w:t xml:space="preserve"> </w:t>
-      </w:r>
-      <w:r>
-        <w:rPr>
-          <w:b/>
-        </w:rPr>
-        <w:t xml:space="preserve">Wickham H</w:t>
-      </w:r>
-      <w:r>
-        <w:t xml:space="preserve">,</w:t>
-      </w:r>
-      <w:r>
-        <w:t xml:space="preserve"> </w:t>
-      </w:r>
-      <w:r>
-        <w:rPr>
-          <w:b/>
-        </w:rPr>
-        <w:t xml:space="preserve">Cheng J</w:t>
-      </w:r>
-      <w:r>
-        <w:t xml:space="preserve">,</w:t>
-      </w:r>
-      <w:r>
-        <w:t xml:space="preserve"> </w:t>
-      </w:r>
-      <w:r>
-        <w:rPr>
-          <w:b/>
-        </w:rPr>
-        <w:t xml:space="preserve">Chang W</w:t>
-      </w:r>
-      <w:r>
-        <w:t xml:space="preserve">,</w:t>
-      </w:r>
-      <w:r>
-        <w:t xml:space="preserve"> </w:t>
-      </w:r>
-      <w:r>
-        <w:rPr>
-          <w:b/>
-        </w:rPr>
-        <w:t xml:space="preserve">Iannone R</w:t>
-      </w:r>
-      <w:r>
-        <w:t xml:space="preserve">. 2018. Rmarkdown: Dynamic documents for r.</w:t>
-      </w:r>
-    </w:p>
-    <w:p>
-      <w:pPr>
-        <w:pStyle w:val="BodyText"/>
-      </w:pPr>
-      <w:r>
-        <w:t xml:space="preserve">23.</w:t>
-      </w:r>
-      <w:r>
-        <w:t xml:space="preserve"> </w:t>
-      </w:r>
-      <w:r>
-        <w:rPr>
-          <w:b/>
-        </w:rPr>
-        <w:t xml:space="preserve">Xie Y</w:t>
-      </w:r>
-      <w:r>
-        <w:t xml:space="preserve">. 2014. Knitr: A comprehensive tool for reproducible research in R.</w:t>
-      </w:r>
-      <w:r>
-        <w:t xml:space="preserve"> </w:t>
-      </w:r>
-      <w:r>
-        <w:rPr>
-          <w:i/>
-        </w:rPr>
-        <w:t xml:space="preserve">In</w:t>
-      </w:r>
-      <w:r>
-        <w:t xml:space="preserve"> </w:t>
-      </w:r>
-      <w:r>
-        <w:t xml:space="preserve">Stodden, V, Leisch, F, Peng, RD (eds.), Implementing reproducible computational research. Chapman; Hall/CRC.</w:t>
-      </w:r>
-    </w:p>
-    <w:p>
-      <w:pPr>
-        <w:pStyle w:val="BodyText"/>
-      </w:pPr>
-      <w:r>
-        <w:t xml:space="preserve">24.</w:t>
-      </w:r>
-      <w:r>
-        <w:t xml:space="preserve"> </w:t>
-      </w:r>
-      <w:r>
-        <w:rPr>
-          <w:b/>
-        </w:rPr>
-        <w:t xml:space="preserve">Xie Y</w:t>
-      </w:r>
-      <w:r>
-        <w:t xml:space="preserve">. 2018. Knitr: A general-purpose package for dynamic report generation in r.</w:t>
-      </w:r>
-    </w:p>
-    <w:p>
-      <w:pPr>
-        <w:pStyle w:val="BodyText"/>
-      </w:pPr>
-      <w:r>
-        <w:t xml:space="preserve">25.</w:t>
-      </w:r>
-      <w:r>
-        <w:t xml:space="preserve"> </w:t>
-      </w:r>
-      <w:r>
-        <w:rPr>
-          <w:b/>
-        </w:rPr>
-        <w:t xml:space="preserve">Grolemund G</w:t>
-      </w:r>
-      <w:r>
-        <w:t xml:space="preserve">,</w:t>
-      </w:r>
-      <w:r>
-        <w:t xml:space="preserve"> </w:t>
-      </w:r>
-      <w:r>
-        <w:rPr>
-          <w:b/>
-        </w:rPr>
-        <w:t xml:space="preserve">Wickham H</w:t>
-      </w:r>
-      <w:r>
-        <w:t xml:space="preserve">. 2011. Dates and times made easy with lubridate. Journal of Statistical Software</w:t>
-      </w:r>
-      <w:r>
-        <w:t xml:space="preserve"> </w:t>
-      </w:r>
-      <w:r>
-        <w:rPr>
-          <w:b/>
-        </w:rPr>
-        <w:t xml:space="preserve">40</w:t>
-      </w:r>
-      <w:r>
-        <w:t xml:space="preserve">:1–25.</w:t>
-      </w:r>
-    </w:p>
-    <w:p>
-      <w:pPr>
-        <w:pStyle w:val="BodyText"/>
-      </w:pPr>
-      <w:r>
-        <w:t xml:space="preserve">26.</w:t>
-      </w:r>
-      <w:r>
-        <w:t xml:space="preserve"> </w:t>
-      </w:r>
-      <w:r>
-        <w:rPr>
-          <w:b/>
-        </w:rPr>
-        <w:t xml:space="preserve">Wickham H</w:t>
-      </w:r>
-      <w:r>
-        <w:t xml:space="preserve">,</w:t>
-      </w:r>
-      <w:r>
-        <w:t xml:space="preserve"> </w:t>
-      </w:r>
-      <w:r>
-        <w:rPr>
-          <w:b/>
-        </w:rPr>
-        <w:t xml:space="preserve">Bryan J</w:t>
-      </w:r>
-      <w:r>
-        <w:t xml:space="preserve">. 2018. Readxl: Read excel files.</w:t>
-      </w:r>
-    </w:p>
-    <w:p>
-      <w:pPr>
-        <w:pStyle w:val="BodyText"/>
-      </w:pPr>
-      <w:r>
-        <w:t xml:space="preserve">27.</w:t>
-      </w:r>
-      <w:r>
-        <w:t xml:space="preserve"> </w:t>
-      </w:r>
-      <w:r>
-        <w:rPr>
-          <w:b/>
-        </w:rPr>
-        <w:t xml:space="preserve">Ooms J</w:t>
-      </w:r>
-      <w:r>
-        <w:t xml:space="preserve">. 2019. Pdftools: Text extraction, rendering and converting of pdf documents.</w:t>
-      </w:r>
-    </w:p>
-    <w:p>
-      <w:pPr>
-        <w:pStyle w:val="BodyText"/>
-      </w:pPr>
-      <w:r>
-        <w:t xml:space="preserve">28.</w:t>
-      </w:r>
-      <w:r>
-        <w:t xml:space="preserve"> </w:t>
-      </w:r>
-      <w:r>
-        <w:rPr>
-          <w:b/>
-        </w:rPr>
-        <w:t xml:space="preserve">Wickham H</w:t>
-      </w:r>
-      <w:r>
-        <w:t xml:space="preserve">. 2018. Scales: Scale Functions for Visualization.</w:t>
-      </w:r>
-    </w:p>
-    <w:p>
-      <w:pPr>
-        <w:pStyle w:val="BodyText"/>
-      </w:pPr>
-      <w:r>
-        <w:t xml:space="preserve">29.</w:t>
-      </w:r>
-      <w:r>
-        <w:t xml:space="preserve"> </w:t>
-      </w:r>
-      <w:r>
-        <w:rPr>
-          <w:b/>
-        </w:rPr>
-        <w:t xml:space="preserve">Neuwirth E</w:t>
-      </w:r>
-      <w:r>
-        <w:t xml:space="preserve">. 2014. RColorBrewer: ColorBrewer Palettes.</w:t>
-      </w:r>
-    </w:p>
-    <w:p>
-      <w:pPr>
-        <w:pStyle w:val="BodyText"/>
-      </w:pPr>
-      <w:r>
-        <w:t xml:space="preserve">30.</w:t>
-      </w:r>
-      <w:r>
-        <w:t xml:space="preserve"> </w:t>
-      </w:r>
-      <w:r>
-        <w:rPr>
-          <w:b/>
-        </w:rPr>
-        <w:t xml:space="preserve">National Center for Science and Engineering Statistics</w:t>
-      </w:r>
-      <w:r>
-        <w:t xml:space="preserve">. 2017. Survey of Doctorate Recipients, Survey Year 2017. National Science Foundation, Alexandria, VA.</w:t>
       </w:r>
     </w:p>
     <w:p>
@@ -3299,7 +3308,7 @@
       <w:r>
         <w:t xml:space="preserve">:607–624. doi:</w:t>
       </w:r>
-      <w:hyperlink r:id="rId58">
+      <w:hyperlink r:id="rId53">
         <w:r>
           <w:rPr>
             <w:rStyle w:val="Hyperlink"/>
@@ -3354,7 +3363,7 @@
       <w:r>
         <w:t xml:space="preserve">:326–335. doi:</w:t>
       </w:r>
-      <w:hyperlink r:id="rId59">
+      <w:hyperlink r:id="rId58">
         <w:r>
           <w:rPr>
             <w:rStyle w:val="Hyperlink"/>
@@ -3421,7 +3430,7 @@
       <w:r>
         <w:t xml:space="preserve">:2248–2269. doi:</w:t>
       </w:r>
-      <w:hyperlink r:id="rId60">
+      <w:hyperlink r:id="rId59">
         <w:r>
           <w:rPr>
             <w:rStyle w:val="Hyperlink"/>
@@ -3500,7 +3509,7 @@
       <w:r>
         <w:t xml:space="preserve">. doi:</w:t>
       </w:r>
-      <w:hyperlink r:id="rId61">
+      <w:hyperlink r:id="rId60">
         <w:r>
           <w:rPr>
             <w:rStyle w:val="Hyperlink"/>
@@ -3623,7 +3632,7 @@
       <w:r>
         <w:t xml:space="preserve">:1363–1369. doi:</w:t>
       </w:r>
-      <w:hyperlink r:id="rId62">
+      <w:hyperlink r:id="rId61">
         <w:r>
           <w:rPr>
             <w:rStyle w:val="Hyperlink"/>
@@ -3714,7 +3723,7 @@
       <w:r>
         <w:t xml:space="preserve">:24768. doi:</w:t>
       </w:r>
-      <w:hyperlink r:id="rId63">
+      <w:hyperlink r:id="rId62">
         <w:r>
           <w:rPr>
             <w:rStyle w:val="Hyperlink"/>
@@ -3757,7 +3766,7 @@
       <w:r>
         <w:t xml:space="preserve">. doi:</w:t>
       </w:r>
-      <w:hyperlink r:id="rId64">
+      <w:hyperlink r:id="rId63">
         <w:r>
           <w:rPr>
             <w:rStyle w:val="Hyperlink"/>
@@ -3767,6 +3776,190 @@
       </w:hyperlink>
       <w:r>
         <w:t xml:space="preserve">.</w:t>
+      </w:r>
+    </w:p>
+    <w:p>
+      <w:pPr>
+        <w:pStyle w:val="BodyText"/>
+      </w:pPr>
+      <w:r>
+        <w:t xml:space="preserve">45.</w:t>
+      </w:r>
+      <w:r>
+        <w:t xml:space="preserve"> </w:t>
+      </w:r>
+      <w:r>
+        <w:rPr>
+          <w:b/>
+        </w:rPr>
+        <w:t xml:space="preserve">Baucom R</w:t>
+      </w:r>
+      <w:r>
+        <w:t xml:space="preserve">,</w:t>
+      </w:r>
+      <w:r>
+        <w:t xml:space="preserve"> </w:t>
+      </w:r>
+      <w:r>
+        <w:rPr>
+          <w:b/>
+        </w:rPr>
+        <w:t xml:space="preserve">Duffy M</w:t>
+      </w:r>
+      <w:r>
+        <w:t xml:space="preserve">. 2019. DiversifyEEB.</w:t>
+      </w:r>
+      <w:r>
+        <w:t xml:space="preserve"> </w:t>
+      </w:r>
+      <w:hyperlink r:id="rId64">
+        <w:r>
+          <w:rPr>
+            <w:rStyle w:val="Hyperlink"/>
+          </w:rPr>
+          <w:t xml:space="preserve">https://diversifyeeb.com</w:t>
+        </w:r>
+      </w:hyperlink>
+      <w:r>
+        <w:t xml:space="preserve">.</w:t>
+      </w:r>
+    </w:p>
+    <w:p>
+      <w:pPr>
+        <w:pStyle w:val="BodyText"/>
+      </w:pPr>
+      <w:r>
+        <w:t xml:space="preserve">46.</w:t>
+      </w:r>
+      <w:r>
+        <w:t xml:space="preserve"> </w:t>
+      </w:r>
+      <w:r>
+        <w:rPr>
+          <w:b/>
+        </w:rPr>
+        <w:t xml:space="preserve">Duffy M</w:t>
+      </w:r>
+      <w:r>
+        <w:t xml:space="preserve">,</w:t>
+      </w:r>
+      <w:r>
+        <w:t xml:space="preserve"> </w:t>
+      </w:r>
+      <w:r>
+        <w:rPr>
+          <w:b/>
+        </w:rPr>
+        <w:t xml:space="preserve">McNeil AJ</w:t>
+      </w:r>
+      <w:r>
+        <w:t xml:space="preserve">. 2019. DiversifyChemistry.</w:t>
+      </w:r>
+      <w:r>
+        <w:t xml:space="preserve"> </w:t>
+      </w:r>
+      <w:hyperlink r:id="rId65">
+        <w:r>
+          <w:rPr>
+            <w:rStyle w:val="Hyperlink"/>
+          </w:rPr>
+          <w:t xml:space="preserve">https://diversifychemistry.com</w:t>
+        </w:r>
+      </w:hyperlink>
+      <w:r>
+        <w:t xml:space="preserve">.</w:t>
+      </w:r>
+    </w:p>
+    <w:p>
+      <w:pPr>
+        <w:pStyle w:val="BodyText"/>
+      </w:pPr>
+      <w:r>
+        <w:t xml:space="preserve">47.</w:t>
+      </w:r>
+      <w:r>
+        <w:t xml:space="preserve"> </w:t>
+      </w:r>
+      <w:r>
+        <w:rPr>
+          <w:b/>
+        </w:rPr>
+        <w:t xml:space="preserve">Hagan AK</w:t>
+      </w:r>
+      <w:r>
+        <w:t xml:space="preserve">,</w:t>
+      </w:r>
+      <w:r>
+        <w:t xml:space="preserve"> </w:t>
+      </w:r>
+      <w:r>
+        <w:rPr>
+          <w:b/>
+        </w:rPr>
+        <w:t xml:space="preserve">Pollet RM</w:t>
+      </w:r>
+      <w:r>
+        <w:t xml:space="preserve">. 2019. DiversifyMicrobiology. GitHub repository.</w:t>
+      </w:r>
+      <w:r>
+        <w:t xml:space="preserve"> </w:t>
+      </w:r>
+      <w:hyperlink r:id="rId66">
+        <w:r>
+          <w:rPr>
+            <w:rStyle w:val="Hyperlink"/>
+          </w:rPr>
+          <w:t xml:space="preserve">https://github.com/diversifymicrobiology.github.io</w:t>
+        </w:r>
+      </w:hyperlink>
+      <w:r>
+        <w:t xml:space="preserve">; GitHub.</w:t>
+      </w:r>
+    </w:p>
+    <w:p>
+      <w:pPr>
+        <w:pStyle w:val="BodyText"/>
+      </w:pPr>
+      <w:r>
+        <w:t xml:space="preserve">48.</w:t>
+      </w:r>
+      <w:r>
+        <w:t xml:space="preserve"> </w:t>
+      </w:r>
+      <w:r>
+        <w:rPr>
+          <w:b/>
+        </w:rPr>
+        <w:t xml:space="preserve">Hagan AK</w:t>
+      </w:r>
+      <w:r>
+        <w:t xml:space="preserve">,</w:t>
+      </w:r>
+      <w:r>
+        <w:t xml:space="preserve"> </w:t>
+      </w:r>
+      <w:r>
+        <w:rPr>
+          <w:b/>
+        </w:rPr>
+        <w:t xml:space="preserve">Pollet RM</w:t>
+      </w:r>
+      <w:r>
+        <w:t xml:space="preserve">. 2019. DiversifyImmunology. GitHub repository.</w:t>
+      </w:r>
+      <w:r>
+        <w:t xml:space="preserve"> </w:t>
+      </w:r>
+      <w:hyperlink r:id="rId67">
+        <w:r>
+          <w:rPr>
+            <w:rStyle w:val="Hyperlink"/>
+          </w:rPr>
+          <w:t xml:space="preserve">https://github.com/diversifyimmunology.github.io</w:t>
+        </w:r>
+      </w:hyperlink>
+      <w:r>
+        <w:t xml:space="preserve">; GitHub.</w:t>
       </w:r>
     </w:p>
     <w:sectPr/>
@@ -3877,7 +4070,7 @@
     </w:lvl>
   </w:abstractNum>
   <w:abstractNum w:abstractNumId="990">
-    <w:nsid w:val="77ef8ae1"/>
+    <w:nsid w:val="c28a36a9"/>
     <w:multiLevelType w:val="multilevel"/>
     <w:lvl w:ilvl="0">
       <w:numFmt w:val="bullet"/>

</xml_diff>